<commit_message>
mise à jour CLIENT
</commit_message>
<xml_diff>
--- a/doc/Installation sur le poste de développement.docx
+++ b/doc/Installation sur le poste de développement.docx
@@ -5862,51 +5862,6 @@
     </w:p>
     <w:p/>
     <w:p>
-      <w:r>
-        <w:t>Ce module est prévu p</w:t>
-      </w:r>
-      <w:r>
-        <w:t xml:space="preserve">our </w:t>
-      </w:r>
-      <w:r>
-        <w:t xml:space="preserve">la </w:t>
-      </w:r>
-      <w:r>
-        <w:t>version 1.4.2</w:t>
-      </w:r>
-      <w:r>
-        <w:t xml:space="preserve"> de </w:t>
-      </w:r>
-      <w:proofErr w:type="spellStart"/>
-      <w:r>
-        <w:t>magento</w:t>
-      </w:r>
-      <w:proofErr w:type="spellEnd"/>
-      <w:r>
-        <w:t>, il manque donc pas mal de traductions pour la 1.5.0.1…à compléter</w:t>
-      </w:r>
-    </w:p>
-    <w:p>
-      <w:pPr>
-        <w:rPr>
-          <w:color w:val="FF0000"/>
-        </w:rPr>
-      </w:pPr>
-      <w:r>
-        <w:rPr>
-          <w:color w:val="FF0000"/>
-        </w:rPr>
-        <w:t>//TODO</w:t>
-      </w:r>
-      <w:r>
-        <w:rPr>
-          <w:color w:val="FF0000"/>
-        </w:rPr>
-        <w:t> : ajouter les traductions manquantes</w:t>
-      </w:r>
-    </w:p>
-    <w:p/>
-    <w:p>
       <w:pPr>
         <w:pStyle w:val="Titre2"/>
       </w:pPr>
@@ -6228,7 +6183,6 @@
         <w:rPr>
           <w:rStyle w:val="Accentuation"/>
         </w:rPr>
-        <w:lastRenderedPageBreak/>
         <w:t>Adaptions :</w:t>
       </w:r>
     </w:p>
@@ -6270,6 +6224,7 @@
         </w:numPr>
       </w:pPr>
       <w:r>
+        <w:lastRenderedPageBreak/>
         <w:t>Ajout d’une réécriture d’url dans config.xml</w:t>
       </w:r>
     </w:p>
@@ -6604,43 +6559,43 @@
         <w:rPr>
           <w:color w:val="FF0000"/>
         </w:rPr>
+        <w:t>//TODO</w:t>
+      </w:r>
+      <w:r>
+        <w:rPr>
+          <w:color w:val="FF0000"/>
+        </w:rPr>
+        <w:t xml:space="preserve"> : le menu de config du BO n’est pas traduit : gérer un fichier de </w:t>
+      </w:r>
+      <w:proofErr w:type="spellStart"/>
+      <w:r>
+        <w:rPr>
+          <w:color w:val="FF0000"/>
+        </w:rPr>
+        <w:t>trads</w:t>
+      </w:r>
+      <w:proofErr w:type="spellEnd"/>
+      <w:r>
+        <w:rPr>
+          <w:color w:val="FF0000"/>
+        </w:rPr>
+        <w:t xml:space="preserve"> pour ce module ?</w:t>
+      </w:r>
+    </w:p>
+    <w:p/>
+    <w:p>
+      <w:pPr>
+        <w:pStyle w:val="Titre2"/>
+        <w:rPr>
+          <w:lang w:val="en-US"/>
+        </w:rPr>
+      </w:pPr>
+      <w:bookmarkStart w:id="16" w:name="_Toc288636282"/>
+      <w:r>
+        <w:rPr>
+          <w:lang w:val="en-US"/>
+        </w:rPr>
         <w:lastRenderedPageBreak/>
-        <w:t>//TODO</w:t>
-      </w:r>
-      <w:r>
-        <w:rPr>
-          <w:color w:val="FF0000"/>
-        </w:rPr>
-        <w:t xml:space="preserve"> : le menu de config du BO n’est pas traduit : gérer un fichier de </w:t>
-      </w:r>
-      <w:proofErr w:type="spellStart"/>
-      <w:r>
-        <w:rPr>
-          <w:color w:val="FF0000"/>
-        </w:rPr>
-        <w:t>trads</w:t>
-      </w:r>
-      <w:proofErr w:type="spellEnd"/>
-      <w:r>
-        <w:rPr>
-          <w:color w:val="FF0000"/>
-        </w:rPr>
-        <w:t xml:space="preserve"> pour ce module ?</w:t>
-      </w:r>
-    </w:p>
-    <w:p/>
-    <w:p>
-      <w:pPr>
-        <w:pStyle w:val="Titre2"/>
-        <w:rPr>
-          <w:lang w:val="en-US"/>
-        </w:rPr>
-      </w:pPr>
-      <w:bookmarkStart w:id="16" w:name="_Toc288636282"/>
-      <w:r>
-        <w:rPr>
-          <w:lang w:val="en-US"/>
-        </w:rPr>
         <w:t xml:space="preserve">Category admin product </w:t>
       </w:r>
       <w:proofErr w:type="gramStart"/>
@@ -6954,13 +6909,27 @@
           <w:lang w:val="en-US"/>
         </w:rPr>
         <w:lastRenderedPageBreak/>
-        <w:t>Modules à</w:t>
-      </w:r>
-      <w:r>
-        <w:rPr>
-          <w:lang w:val="en-US"/>
-        </w:rPr>
-        <w:t xml:space="preserve"> </w:t>
+        <w:t xml:space="preserve">Modules </w:t>
+      </w:r>
+      <w:proofErr w:type="spellStart"/>
+      <w:r>
+        <w:rPr>
+          <w:lang w:val="en-US"/>
+        </w:rPr>
+        <w:t>développ</w:t>
+      </w:r>
+      <w:r>
+        <w:rPr>
+          <w:lang w:val="en-US"/>
+        </w:rPr>
+        <w:t>és</w:t>
+      </w:r>
+      <w:proofErr w:type="spellEnd"/>
+      <w:r>
+        <w:rPr>
+          <w:lang w:val="en-US"/>
+        </w:rPr>
+        <w:t xml:space="preserve"> par </w:t>
       </w:r>
       <w:proofErr w:type="spellStart"/>
       <w:proofErr w:type="gramStart"/>
@@ -6968,6 +6937,370 @@
         <w:rPr>
           <w:lang w:val="en-US"/>
         </w:rPr>
+        <w:t>Addonline</w:t>
+      </w:r>
+      <w:proofErr w:type="spellEnd"/>
+      <w:r>
+        <w:rPr>
+          <w:lang w:val="en-US"/>
+        </w:rPr>
+        <w:t> :</w:t>
+      </w:r>
+      <w:proofErr w:type="gramEnd"/>
+    </w:p>
+    <w:p>
+      <w:pPr>
+        <w:jc w:val="left"/>
+        <w:rPr>
+          <w:lang w:val="en-US"/>
+        </w:rPr>
+      </w:pPr>
+    </w:p>
+    <w:p>
+      <w:pPr>
+        <w:pStyle w:val="Titre2"/>
+        <w:rPr>
+          <w:lang w:val="en-US"/>
+        </w:rPr>
+      </w:pPr>
+      <w:proofErr w:type="spellStart"/>
+      <w:r>
+        <w:rPr>
+          <w:lang w:val="en-US"/>
+        </w:rPr>
+        <w:t>Addonline_</w:t>
+      </w:r>
+      <w:r>
+        <w:rPr>
+          <w:lang w:val="en-US"/>
+        </w:rPr>
+        <w:t>Brand</w:t>
+      </w:r>
+      <w:proofErr w:type="spellEnd"/>
+    </w:p>
+    <w:p>
+      <w:r>
+        <w:t xml:space="preserve">Ce module permet de gérer les marques des produits vendus sur le site. </w:t>
+      </w:r>
+      <w:r>
+        <w:br/>
+        <w:t xml:space="preserve">Une nouvelle entité "Marque" dont les données sont enregistrées dans une table indépendante est crée ; cette entité est utilisée comme "source"  d'un attribut produit « brand ». </w:t>
+      </w:r>
+    </w:p>
+    <w:p/>
+    <w:p>
+      <w:pPr>
+        <w:pStyle w:val="Titre2"/>
+      </w:pPr>
+      <w:r>
+        <w:t>Import des produits</w:t>
+      </w:r>
+    </w:p>
+    <w:p>
+      <w:r>
+        <w:t xml:space="preserve">La classe </w:t>
+      </w:r>
+      <w:proofErr w:type="spellStart"/>
+      <w:r>
+        <w:t>Mage_Catalog_Model_Convert_Adapter_Product</w:t>
+      </w:r>
+      <w:proofErr w:type="spellEnd"/>
+      <w:r>
+        <w:t xml:space="preserve"> est surchargée par </w:t>
+      </w:r>
+      <w:proofErr w:type="spellStart"/>
+      <w:r>
+        <w:t>Addonline_Catalog_Model_Convert_Adapter_Product</w:t>
+      </w:r>
+      <w:proofErr w:type="spellEnd"/>
+      <w:r>
+        <w:t xml:space="preserve"> ce qui permet les modifications suivantes à l’import des produits :</w:t>
+      </w:r>
+    </w:p>
+    <w:p>
+      <w:pPr>
+        <w:pStyle w:val="Paragraphedeliste"/>
+        <w:numPr>
+          <w:ilvl w:val="0"/>
+          <w:numId w:val="34"/>
+        </w:numPr>
+      </w:pPr>
+      <w:r>
+        <w:t xml:space="preserve">Forcer </w:t>
+      </w:r>
+      <w:proofErr w:type="spellStart"/>
+      <w:r>
+        <w:t>short_description</w:t>
+      </w:r>
+      <w:proofErr w:type="spellEnd"/>
+      <w:r>
+        <w:t>=description si cette dernière est vide</w:t>
+      </w:r>
+    </w:p>
+    <w:p>
+      <w:pPr>
+        <w:pStyle w:val="Paragraphedeliste"/>
+        <w:numPr>
+          <w:ilvl w:val="0"/>
+          <w:numId w:val="34"/>
+        </w:numPr>
+      </w:pPr>
+      <w:r>
+        <w:t xml:space="preserve">Import des produits configurables basé sur les colonnes </w:t>
+      </w:r>
+      <w:proofErr w:type="spellStart"/>
+      <w:r>
+        <w:t>associated_products_sku</w:t>
+      </w:r>
+      <w:proofErr w:type="spellEnd"/>
+      <w:r>
+        <w:t xml:space="preserve"> et </w:t>
+      </w:r>
+      <w:proofErr w:type="spellStart"/>
+      <w:r>
+        <w:t>associated_products_attributes</w:t>
+      </w:r>
+      <w:proofErr w:type="spellEnd"/>
+    </w:p>
+    <w:p>
+      <w:pPr>
+        <w:pStyle w:val="Paragraphedeliste"/>
+        <w:numPr>
+          <w:ilvl w:val="0"/>
+          <w:numId w:val="34"/>
+        </w:numPr>
+      </w:pPr>
+      <w:r>
+        <w:t xml:space="preserve">Import des images de la </w:t>
+      </w:r>
+      <w:proofErr w:type="spellStart"/>
+      <w:r>
+        <w:t>gallerie</w:t>
+      </w:r>
+      <w:proofErr w:type="spellEnd"/>
+      <w:r>
+        <w:t xml:space="preserve"> basé sur la colonne </w:t>
+      </w:r>
+      <w:proofErr w:type="spellStart"/>
+      <w:r>
+        <w:t>gallery</w:t>
+      </w:r>
+      <w:proofErr w:type="spellEnd"/>
+    </w:p>
+    <w:p>
+      <w:pPr>
+        <w:pStyle w:val="Paragraphedeliste"/>
+        <w:numPr>
+          <w:ilvl w:val="0"/>
+          <w:numId w:val="34"/>
+        </w:numPr>
+      </w:pPr>
+      <w:r>
+        <w:t xml:space="preserve">Utilisation de la virgule comme séparateur pour toutes les colonnes </w:t>
+      </w:r>
+      <w:proofErr w:type="spellStart"/>
+      <w:r>
+        <w:t>multivaluées</w:t>
+      </w:r>
+      <w:proofErr w:type="spellEnd"/>
+      <w:r>
+        <w:t xml:space="preserve"> (</w:t>
+      </w:r>
+      <w:proofErr w:type="spellStart"/>
+      <w:r>
+        <w:t>associated_products_sku</w:t>
+      </w:r>
+      <w:proofErr w:type="spellEnd"/>
+      <w:r>
+        <w:t>,</w:t>
+      </w:r>
+      <w:r>
+        <w:t xml:space="preserve"> </w:t>
+      </w:r>
+      <w:proofErr w:type="spellStart"/>
+      <w:r>
+        <w:t>associated_products_attributes</w:t>
+      </w:r>
+      <w:proofErr w:type="spellEnd"/>
+      <w:r>
+        <w:t xml:space="preserve">, </w:t>
+      </w:r>
+      <w:proofErr w:type="spellStart"/>
+      <w:r>
+        <w:t>gallery</w:t>
+      </w:r>
+      <w:proofErr w:type="spellEnd"/>
+      <w:r>
+        <w:t xml:space="preserve">, </w:t>
+      </w:r>
+      <w:proofErr w:type="spellStart"/>
+      <w:r>
+        <w:t>category_ids</w:t>
+      </w:r>
+      <w:proofErr w:type="spellEnd"/>
+      <w:r>
+        <w:t>, attributs à choix multiple)</w:t>
+      </w:r>
+    </w:p>
+    <w:p>
+      <w:pPr>
+        <w:pStyle w:val="Titre2"/>
+      </w:pPr>
+      <w:bookmarkStart w:id="20" w:name="_Toc288636302"/>
+      <w:proofErr w:type="spellStart"/>
+      <w:r>
+        <w:t>Addonline_</w:t>
+      </w:r>
+      <w:r>
+        <w:t>Catalog</w:t>
+      </w:r>
+      <w:bookmarkEnd w:id="20"/>
+      <w:proofErr w:type="spellEnd"/>
+    </w:p>
+    <w:p>
+      <w:pPr>
+        <w:jc w:val="left"/>
+      </w:pPr>
+      <w:r>
+        <w:t xml:space="preserve">Ce module met à disposition des </w:t>
+      </w:r>
+      <w:proofErr w:type="spellStart"/>
+      <w:r>
+        <w:t>widgets</w:t>
+      </w:r>
+      <w:proofErr w:type="spellEnd"/>
+      <w:r>
+        <w:t xml:space="preserve"> à insérer dans les pages et blocs CMS qui listen</w:t>
+      </w:r>
+      <w:r>
+        <w:t>t</w:t>
+      </w:r>
+      <w:r>
+        <w:t xml:space="preserve"> les produits en promotion, nouveaut</w:t>
+      </w:r>
+      <w:r>
+        <w:t>é</w:t>
+      </w:r>
+      <w:r>
+        <w:t>s</w:t>
+      </w:r>
+      <w:r>
+        <w:t xml:space="preserve"> ou bestsellers.</w:t>
+      </w:r>
+    </w:p>
+    <w:p>
+      <w:pPr>
+        <w:jc w:val="left"/>
+      </w:pPr>
+      <w:r>
+        <w:t xml:space="preserve">Si ces blocs sont insérés sur page </w:t>
+      </w:r>
+      <w:proofErr w:type="spellStart"/>
+      <w:r>
+        <w:t>catégory</w:t>
+      </w:r>
+      <w:proofErr w:type="spellEnd"/>
+      <w:r>
+        <w:t xml:space="preserve">, le </w:t>
+      </w:r>
+      <w:proofErr w:type="spellStart"/>
+      <w:r>
+        <w:t>widget</w:t>
+      </w:r>
+      <w:proofErr w:type="spellEnd"/>
+      <w:r>
+        <w:t xml:space="preserve"> filtre les produits sur la catégorie active.</w:t>
+      </w:r>
+    </w:p>
+    <w:p>
+      <w:pPr>
+        <w:jc w:val="left"/>
+      </w:pPr>
+      <w:r>
+        <w:t xml:space="preserve">Ce module crée aussi 3 pages CMS avec une liste de produit : </w:t>
+      </w:r>
+      <w:r>
+        <w:t>en promotion, nouveaut</w:t>
+      </w:r>
+      <w:r>
+        <w:t>é</w:t>
+      </w:r>
+      <w:r>
+        <w:t>s</w:t>
+      </w:r>
+      <w:r>
+        <w:t xml:space="preserve"> ou bestsellers ; la liste est une liste avec pagination, tri sur les colonnes, </w:t>
+      </w:r>
+      <w:proofErr w:type="spellStart"/>
+      <w:r>
+        <w:t>etc</w:t>
+      </w:r>
+      <w:proofErr w:type="spellEnd"/>
+      <w:r>
+        <w:t xml:space="preserve"> …</w:t>
+      </w:r>
+    </w:p>
+    <w:p>
+      <w:pPr>
+        <w:jc w:val="left"/>
+      </w:pPr>
+    </w:p>
+    <w:p>
+      <w:pPr>
+        <w:spacing w:after="0"/>
+        <w:rPr>
+          <w:color w:val="FF0000"/>
+          <w:u w:val="single"/>
+        </w:rPr>
+      </w:pPr>
+      <w:r>
+        <w:rPr>
+          <w:color w:val="FF0000"/>
+          <w:u w:val="single"/>
+        </w:rPr>
+        <w:t>//TODO :</w:t>
+      </w:r>
+    </w:p>
+    <w:p>
+      <w:pPr>
+        <w:pStyle w:val="Paragraphedeliste"/>
+        <w:numPr>
+          <w:ilvl w:val="0"/>
+          <w:numId w:val="31"/>
+        </w:numPr>
+        <w:jc w:val="left"/>
+      </w:pPr>
+      <w:r>
+        <w:t>Gestion des soldes : avoir un booléen dans la configuration (un nouveau menu du BO car le client n’a pas accès à system&gt;configuration ?) qui permettent d’activer les soldes : les blocs promotion deviennent des blocs soldes ! ??</w:t>
+      </w:r>
+    </w:p>
+    <w:p/>
+    <w:p>
+      <w:pPr>
+        <w:pStyle w:val="Titre1"/>
+        <w:rPr>
+          <w:lang w:val="en-US"/>
+        </w:rPr>
+      </w:pPr>
+      <w:r>
+        <w:rPr>
+          <w:lang w:val="en-US"/>
+        </w:rPr>
+        <w:lastRenderedPageBreak/>
+        <w:t>Modules à</w:t>
+      </w:r>
+      <w:r>
+        <w:rPr>
+          <w:lang w:val="en-US"/>
+        </w:rPr>
+        <w:t xml:space="preserve"> </w:t>
+      </w:r>
+      <w:proofErr w:type="spellStart"/>
+      <w:proofErr w:type="gramStart"/>
+      <w:r>
+        <w:rPr>
+          <w:lang w:val="en-US"/>
+        </w:rPr>
         <w:t>développer</w:t>
       </w:r>
       <w:proofErr w:type="spellEnd"/>
@@ -6991,929 +7324,197 @@
     <w:p>
       <w:pPr>
         <w:pStyle w:val="Titre2"/>
-        <w:rPr>
-          <w:lang w:val="en-US"/>
-        </w:rPr>
-      </w:pPr>
-      <w:bookmarkStart w:id="20" w:name="_Toc288636286"/>
+      </w:pPr>
+      <w:bookmarkStart w:id="21" w:name="_Toc288636289"/>
       <w:proofErr w:type="spellStart"/>
       <w:r>
-        <w:rPr>
-          <w:lang w:val="en-US"/>
-        </w:rPr>
         <w:t>Addonline_</w:t>
       </w:r>
       <w:r>
-        <w:rPr>
-          <w:lang w:val="en-US"/>
-        </w:rPr>
-        <w:t>Brand</w:t>
-      </w:r>
-      <w:bookmarkEnd w:id="20"/>
+        <w:t>Seo</w:t>
+      </w:r>
+      <w:bookmarkEnd w:id="21"/>
       <w:proofErr w:type="spellEnd"/>
     </w:p>
     <w:p>
-      <w:r>
-        <w:t xml:space="preserve">Il s'agit de créer un module, réutilisable sur tous nos clients </w:t>
-      </w:r>
+      <w:pPr>
+        <w:pStyle w:val="Titre3"/>
+      </w:pPr>
+      <w:bookmarkStart w:id="22" w:name="_Toc288636290"/>
       <w:proofErr w:type="spellStart"/>
       <w:r>
-        <w:t>magento</w:t>
+        <w:t>Personalisation</w:t>
       </w:r>
       <w:proofErr w:type="spellEnd"/>
       <w:r>
-        <w:t xml:space="preserve">, donc indépendant des autres développements pour </w:t>
+        <w:t xml:space="preserve"> des balises pour les pages produits et </w:t>
       </w:r>
       <w:proofErr w:type="spellStart"/>
       <w:r>
-        <w:t>Prividef</w:t>
+        <w:t>categories</w:t>
       </w:r>
       <w:proofErr w:type="spellEnd"/>
       <w:r>
-        <w:t>.</w:t>
+        <w:t xml:space="preserve"> :</w:t>
+      </w:r>
+      <w:bookmarkEnd w:id="22"/>
+    </w:p>
+    <w:p>
+      <w:pPr>
+        <w:jc w:val="left"/>
+      </w:pPr>
+      <w:r>
+        <w:t xml:space="preserve">Pour les balises </w:t>
+      </w:r>
+      <w:proofErr w:type="spellStart"/>
+      <w:r>
+        <w:t>title</w:t>
+      </w:r>
+      <w:proofErr w:type="spellEnd"/>
+      <w:r>
+        <w:t>, description, keyword des pages produits : mettre dans le BO des champs modifiables où on saisirait par exemple : "Mon produit {{</w:t>
+      </w:r>
+      <w:proofErr w:type="spellStart"/>
+      <w:r>
+        <w:t>name</w:t>
+      </w:r>
+      <w:proofErr w:type="spellEnd"/>
+      <w:r>
+        <w:t>}} - {{</w:t>
+      </w:r>
+      <w:proofErr w:type="spellStart"/>
+      <w:r>
+        <w:t>sku</w:t>
+      </w:r>
+      <w:proofErr w:type="spellEnd"/>
+      <w:r>
+        <w:t>} - le meilleur de la marque {{brand}} dans la famille {{category.name}}"</w:t>
       </w:r>
       <w:r>
         <w:br/>
-        <w:t xml:space="preserve">Ce module permettra de gérer les marques des produits vendus sur le site. </w:t>
-      </w:r>
-      <w:r>
-        <w:br/>
-        <w:t xml:space="preserve">Le principe est de créer une nouvelle entité "Marque" dont les données sont enregistrées dans une table indépendante et cette entité sera utilisée comme "source"  d'un attribut produit. </w:t>
+        <w:t xml:space="preserve">Les codes entre </w:t>
+      </w:r>
+      <w:proofErr w:type="spellStart"/>
+      <w:r>
+        <w:t>braces</w:t>
+      </w:r>
+      <w:proofErr w:type="spellEnd"/>
+      <w:r>
+        <w:t xml:space="preserve"> étant des attributs du produit, et sont remplacés au moment de générer les balises.</w:t>
+      </w:r>
+    </w:p>
+    <w:p>
+      <w:pPr>
+        <w:jc w:val="left"/>
+      </w:pPr>
+      <w:r>
+        <w:t>Idem pour les catégories, avec possibilité d'accéder à la catégorie parent avec {{parent.name}}</w:t>
       </w:r>
     </w:p>
     <w:p>
       <w:pPr>
         <w:pStyle w:val="Titre3"/>
       </w:pPr>
-      <w:bookmarkStart w:id="21" w:name="_Toc288636287"/>
-      <w:r>
-        <w:t>Partie Back-office</w:t>
-      </w:r>
-      <w:bookmarkEnd w:id="21"/>
-    </w:p>
-    <w:p>
-      <w:r>
-        <w:t xml:space="preserve">Nous allons utiliser l'outil "Module </w:t>
+      <w:bookmarkStart w:id="23" w:name="_Toc288636291"/>
+      <w:r>
+        <w:t>Nom des filtres dans le titre (</w:t>
       </w:r>
       <w:proofErr w:type="spellStart"/>
       <w:r>
-        <w:t>Creator</w:t>
+        <w:t>meta</w:t>
       </w:r>
       <w:proofErr w:type="spellEnd"/>
       <w:r>
-        <w:t>" suivant :</w:t>
-      </w:r>
-    </w:p>
-    <w:p>
-      <w:hyperlink r:id="rId31" w:history="1">
-        <w:r>
-          <w:rPr>
-            <w:rStyle w:val="Lienhypertexte"/>
-          </w:rPr>
-          <w:t>http://www.magentocommerce.com/wiki/5_-_modules_and_development/0_-_module_development_in_magento/custom_module_with_custom_database_table</w:t>
-        </w:r>
-      </w:hyperlink>
-      <w:r>
         <w:t xml:space="preserve"> </w:t>
       </w:r>
-      <w:r>
-        <w:br/>
-        <w:t xml:space="preserve">Il permet de créer rapidement un "squelette" de module </w:t>
-      </w:r>
       <w:proofErr w:type="spellStart"/>
       <w:r>
-        <w:t>magento</w:t>
+        <w:t>title</w:t>
       </w:r>
       <w:proofErr w:type="spellEnd"/>
       <w:r>
-        <w:t xml:space="preserve"> à partir d'une nouvelle table en base de donnée, avec écrans de mise à jour dans le </w:t>
+        <w:t xml:space="preserve">) des pages </w:t>
       </w:r>
       <w:proofErr w:type="spellStart"/>
       <w:r>
-        <w:t>Back-Office</w:t>
+        <w:t>categories</w:t>
       </w:r>
       <w:proofErr w:type="spellEnd"/>
       <w:r>
-        <w:t>, ce qui correspond en partie à ce que l'on veut faire.</w:t>
-      </w:r>
-      <w:r>
-        <w:br/>
-        <w:t>On va donc créer notre module avec cet outil en lui précisant :</w:t>
-      </w:r>
-    </w:p>
-    <w:p>
-      <w:pPr>
-        <w:numPr>
-          <w:ilvl w:val="0"/>
-          <w:numId w:val="26"/>
-        </w:numPr>
+        <w:t xml:space="preserve"> :</w:t>
+      </w:r>
+      <w:bookmarkEnd w:id="23"/>
+    </w:p>
+    <w:p>
+      <w:pPr>
         <w:suppressAutoHyphens w:val="0"/>
         <w:spacing w:before="100" w:beforeAutospacing="1" w:after="100" w:afterAutospacing="1"/>
         <w:jc w:val="left"/>
       </w:pPr>
+      <w:r>
+        <w:t>Ajouter le nom des filtres dans le titre (</w:t>
+      </w:r>
       <w:proofErr w:type="spellStart"/>
       <w:r>
-        <w:t>Namespace</w:t>
+        <w:t>meta</w:t>
       </w:r>
       <w:proofErr w:type="spellEnd"/>
       <w:r>
-        <w:t xml:space="preserve"> = </w:t>
+        <w:t xml:space="preserve"> </w:t>
       </w:r>
       <w:proofErr w:type="spellStart"/>
       <w:r>
-        <w:t>Addonline</w:t>
+        <w:t>title</w:t>
       </w:r>
       <w:proofErr w:type="spellEnd"/>
-    </w:p>
-    <w:p>
-      <w:pPr>
-        <w:numPr>
-          <w:ilvl w:val="0"/>
-          <w:numId w:val="26"/>
-        </w:numPr>
+      <w:r>
+        <w:t xml:space="preserve">) des pages catégories : </w:t>
+      </w:r>
+      <w:hyperlink r:id="rId31" w:history="1">
+        <w:r>
+          <w:rPr>
+            <w:rStyle w:val="Lienhypertexte"/>
+          </w:rPr>
+          <w:t>http://www.magentix.fr/modules-magento/meta-title-magento-filtres-categories-titre.html</w:t>
+        </w:r>
+      </w:hyperlink>
+    </w:p>
+    <w:p>
+      <w:pPr>
         <w:suppressAutoHyphens w:val="0"/>
         <w:spacing w:before="100" w:beforeAutospacing="1" w:after="100" w:afterAutospacing="1"/>
         <w:jc w:val="left"/>
       </w:pPr>
       <w:r>
-        <w:t>Module = Brand</w:t>
-      </w:r>
-    </w:p>
-    <w:p>
-      <w:pPr>
-        <w:numPr>
-          <w:ilvl w:val="0"/>
-          <w:numId w:val="26"/>
-        </w:numPr>
-        <w:suppressAutoHyphens w:val="0"/>
-        <w:spacing w:before="100" w:beforeAutospacing="1" w:after="100" w:afterAutospacing="1"/>
-        <w:jc w:val="left"/>
-      </w:pPr>
-      <w:r>
-        <w:t>Design = base</w:t>
-      </w:r>
-    </w:p>
-    <w:p>
-      <w:pPr>
-        <w:numPr>
-          <w:ilvl w:val="0"/>
-          <w:numId w:val="26"/>
-        </w:numPr>
-        <w:suppressAutoHyphens w:val="0"/>
-        <w:spacing w:before="100" w:beforeAutospacing="1" w:after="100" w:afterAutospacing="1"/>
-        <w:jc w:val="left"/>
-      </w:pPr>
-      <w:r>
-        <w:t>Design = default</w:t>
-      </w:r>
-    </w:p>
-    <w:p>
-      <w:pPr>
-        <w:spacing w:after="0"/>
-      </w:pPr>
-      <w:r>
-        <w:t xml:space="preserve">Cela doit créer un module dans </w:t>
+        <w:t xml:space="preserve">Ajouter les </w:t>
+      </w:r>
+      <w:r>
+        <w:t>URL canoniques des pages catégories filtrées</w:t>
+      </w:r>
+      <w:r>
+        <w:t>.</w:t>
+      </w:r>
+    </w:p>
+    <w:p>
+      <w:pPr>
+        <w:pStyle w:val="Titre3"/>
+      </w:pPr>
+      <w:bookmarkStart w:id="24" w:name="_Toc288636292"/>
+      <w:r>
+        <w:t xml:space="preserve">Réécritures des </w:t>
       </w:r>
       <w:proofErr w:type="spellStart"/>
       <w:r>
-        <w:t>app</w:t>
+        <w:t>URLs</w:t>
       </w:r>
       <w:proofErr w:type="spellEnd"/>
       <w:r>
-        <w:t>/code/local/</w:t>
-      </w:r>
-      <w:proofErr w:type="spellStart"/>
-      <w:r>
-        <w:t>Addonline</w:t>
-      </w:r>
-      <w:proofErr w:type="spellEnd"/>
-      <w:r>
-        <w:t>/Brand.</w:t>
-      </w:r>
-    </w:p>
-    <w:p>
-      <w:pPr>
-        <w:spacing w:after="0"/>
-      </w:pPr>
-      <w:r>
-        <w:t>Ce module doit contenir toutes les classes nécessaires à création/modification de la table brand.</w:t>
-      </w:r>
-    </w:p>
-    <w:p>
-      <w:pPr>
-        <w:spacing w:after="0"/>
-      </w:pPr>
-      <w:r>
-        <w:t xml:space="preserve">Modifier le script </w:t>
-      </w:r>
-      <w:proofErr w:type="spellStart"/>
-      <w:r>
-        <w:t>sql</w:t>
-      </w:r>
-      <w:proofErr w:type="spellEnd"/>
-      <w:r>
-        <w:t xml:space="preserve"> de création de la table pour y ajouter les champs suivants: </w:t>
-      </w:r>
-    </w:p>
-    <w:p>
-      <w:pPr>
-        <w:numPr>
-          <w:ilvl w:val="0"/>
-          <w:numId w:val="27"/>
-        </w:numPr>
-        <w:suppressAutoHyphens w:val="0"/>
-        <w:spacing w:before="100" w:beforeAutospacing="1" w:after="100" w:afterAutospacing="1"/>
-        <w:jc w:val="left"/>
-      </w:pPr>
-      <w:r>
-        <w:t>nom</w:t>
-      </w:r>
-    </w:p>
-    <w:p>
-      <w:pPr>
-        <w:numPr>
-          <w:ilvl w:val="0"/>
-          <w:numId w:val="27"/>
-        </w:numPr>
-        <w:suppressAutoHyphens w:val="0"/>
-        <w:spacing w:before="100" w:beforeAutospacing="1" w:after="100" w:afterAutospacing="1"/>
-        <w:jc w:val="left"/>
-      </w:pPr>
-      <w:r>
-        <w:t>description</w:t>
-      </w:r>
-    </w:p>
-    <w:p>
-      <w:pPr>
-        <w:numPr>
-          <w:ilvl w:val="0"/>
-          <w:numId w:val="27"/>
-        </w:numPr>
-        <w:suppressAutoHyphens w:val="0"/>
-        <w:spacing w:before="100" w:beforeAutospacing="1" w:after="100" w:afterAutospacing="1"/>
-        <w:jc w:val="left"/>
-      </w:pPr>
-      <w:r>
-        <w:t>logo</w:t>
-      </w:r>
-    </w:p>
-    <w:p>
-      <w:pPr>
-        <w:numPr>
-          <w:ilvl w:val="0"/>
-          <w:numId w:val="27"/>
-        </w:numPr>
-        <w:suppressAutoHyphens w:val="0"/>
-        <w:spacing w:before="100" w:beforeAutospacing="1" w:after="100" w:afterAutospacing="1"/>
-        <w:jc w:val="left"/>
-      </w:pPr>
-      <w:proofErr w:type="spellStart"/>
-      <w:r>
-        <w:t>bloc_cms</w:t>
-      </w:r>
-      <w:proofErr w:type="spellEnd"/>
-    </w:p>
-    <w:p>
-      <w:pPr>
-        <w:spacing w:after="0"/>
-      </w:pPr>
-      <w:r>
-        <w:t>Ajouter ou modifier dans le fichier config.xml   les balises     &lt;</w:t>
-      </w:r>
-      <w:proofErr w:type="spellStart"/>
-      <w:r>
-        <w:t>adminhtml</w:t>
-      </w:r>
-      <w:proofErr w:type="spellEnd"/>
-      <w:r>
-        <w:t>&gt; :  &lt;menu&gt; , &lt;</w:t>
-      </w:r>
-      <w:proofErr w:type="spellStart"/>
-      <w:r>
-        <w:t>acl</w:t>
-      </w:r>
-      <w:proofErr w:type="spellEnd"/>
-      <w:r>
-        <w:t>&gt; et &lt;</w:t>
-      </w:r>
-      <w:proofErr w:type="spellStart"/>
-      <w:r>
-        <w:t>layout</w:t>
-      </w:r>
-      <w:proofErr w:type="spellEnd"/>
-      <w:r>
-        <w:t>&gt; qui doivent permettre d'avoir un menu "Gérer les marques" dans le menu "Catalogue" du BO (après "Gérer les catégories") ce menu affiche brand/</w:t>
-      </w:r>
-      <w:proofErr w:type="spellStart"/>
-      <w:r>
-        <w:t>adminhtml</w:t>
-      </w:r>
-      <w:proofErr w:type="spellEnd"/>
-      <w:r>
-        <w:t>_ brand/index qui affiche la liste des enregistrements de  la table brand et permet de les modifier ou d'en ajouter.</w:t>
-      </w:r>
-    </w:p>
-    <w:p>
-      <w:pPr>
-        <w:spacing w:after="0"/>
-      </w:pPr>
-      <w:r>
-        <w:t xml:space="preserve">Modifier </w:t>
-      </w:r>
-      <w:proofErr w:type="spellStart"/>
-      <w:r>
-        <w:t>app</w:t>
-      </w:r>
-      <w:proofErr w:type="spellEnd"/>
-      <w:r>
-        <w:t>\code\local\</w:t>
-      </w:r>
-      <w:proofErr w:type="spellStart"/>
-      <w:r>
-        <w:t>Addonline</w:t>
-      </w:r>
-      <w:proofErr w:type="spellEnd"/>
-      <w:r>
-        <w:t>\Brand\Block\</w:t>
-      </w:r>
-      <w:proofErr w:type="spellStart"/>
-      <w:r>
-        <w:t>Adminhtml</w:t>
-      </w:r>
-      <w:proofErr w:type="spellEnd"/>
-      <w:r>
-        <w:t xml:space="preserve">\Brand\Grid.php et app\code\local\Addonline\Brand\Block\Adminhtml\Brand\Edit\Tab\Form.php pour ajouter les champs qu'on a ajoutés sur la table (n'ajouter que le </w:t>
-      </w:r>
-      <w:r>
-        <w:t>nom dans le tableau (Grid.php))</w:t>
-      </w:r>
-    </w:p>
-    <w:p>
-      <w:pPr>
-        <w:spacing w:after="0"/>
-      </w:pPr>
-    </w:p>
-    <w:p>
-      <w:pPr>
-        <w:spacing w:after="0"/>
-      </w:pPr>
-      <w:r>
-        <w:t>Le champ logo dans le formulaire doit être de type input type="file" et donc permettre d'uploader un fichier image sur le serveur (dans media/</w:t>
-      </w:r>
-      <w:proofErr w:type="spellStart"/>
-      <w:r>
-        <w:t>userupload</w:t>
-      </w:r>
-      <w:proofErr w:type="spellEnd"/>
-      <w:r>
-        <w:t xml:space="preserve">/brand) : il faut trouver </w:t>
-      </w:r>
-      <w:r>
-        <w:lastRenderedPageBreak/>
-        <w:t xml:space="preserve">un exemple dans le code </w:t>
-      </w:r>
-      <w:proofErr w:type="spellStart"/>
-      <w:r>
-        <w:t>magento</w:t>
-      </w:r>
-      <w:proofErr w:type="spellEnd"/>
-      <w:r>
-        <w:t xml:space="preserve"> qui fait la même chose (par exemple dans l'édition d'une catégorie ?) dans la base le champ sera de type </w:t>
-      </w:r>
-      <w:proofErr w:type="spellStart"/>
-      <w:r>
-        <w:t>varchar</w:t>
-      </w:r>
-      <w:proofErr w:type="spellEnd"/>
-      <w:r>
-        <w:t xml:space="preserve"> et stockera le nom du fichier image enregistré dans le répertoire media/</w:t>
-      </w:r>
-      <w:proofErr w:type="spellStart"/>
-      <w:r>
-        <w:t>userupload</w:t>
-      </w:r>
-      <w:proofErr w:type="spellEnd"/>
-      <w:r>
-        <w:t>/brand.</w:t>
-      </w:r>
-    </w:p>
-    <w:p>
-      <w:pPr>
-        <w:spacing w:after="0"/>
-      </w:pPr>
-      <w:r>
-        <w:t xml:space="preserve">Le champ </w:t>
-      </w:r>
-      <w:proofErr w:type="spellStart"/>
-      <w:r>
-        <w:t>bloc_cms</w:t>
-      </w:r>
-      <w:proofErr w:type="spellEnd"/>
-      <w:r>
-        <w:t xml:space="preserve"> sera de type </w:t>
-      </w:r>
-      <w:proofErr w:type="spellStart"/>
-      <w:r>
-        <w:t>int</w:t>
-      </w:r>
-      <w:proofErr w:type="spellEnd"/>
-      <w:r>
-        <w:t xml:space="preserve">, avec </w:t>
-      </w:r>
-      <w:proofErr w:type="spellStart"/>
-      <w:r>
-        <w:t>frontend_input</w:t>
-      </w:r>
-      <w:proofErr w:type="spellEnd"/>
-      <w:r>
-        <w:t xml:space="preserve">=select et </w:t>
-      </w:r>
-      <w:proofErr w:type="spellStart"/>
-      <w:r>
-        <w:t>source_model</w:t>
-      </w:r>
-      <w:proofErr w:type="spellEnd"/>
-      <w:r>
-        <w:t>=brand/</w:t>
-      </w:r>
-      <w:proofErr w:type="spellStart"/>
-      <w:r>
-        <w:t>attribute_source_bloccms</w:t>
-      </w:r>
-      <w:proofErr w:type="spellEnd"/>
-      <w:r>
-        <w:t xml:space="preserve"> il faut pour cela créer la classe "source" correspondante</w:t>
-      </w:r>
-      <w:proofErr w:type="gramStart"/>
-      <w:r>
-        <w:t>  :</w:t>
-      </w:r>
-      <w:proofErr w:type="gramEnd"/>
-      <w:r>
-        <w:t xml:space="preserve"> app\code\local\Addonline\Brand\Model\Attribute\Source\Bloccms.php qui sera identique à la classe app\code\core\Mage\Catalog\Model\Category\Attribute\Source\Page.php, son rôle sera de pré-remplir la liste déroulante avec les blocs CMS existants en base.</w:t>
-      </w:r>
-    </w:p>
-    <w:p>
-      <w:pPr>
-        <w:spacing w:after="0"/>
-      </w:pPr>
-    </w:p>
-    <w:p>
-      <w:pPr>
-        <w:spacing w:after="0"/>
-      </w:pPr>
-      <w:r>
-        <w:t>Tout cela doit nous permettre de renseigner (ajouter/modifier/supprimer) via le Back-office les enregistrements de la nouvelle table brand.</w:t>
-      </w:r>
-    </w:p>
-    <w:p>
-      <w:pPr>
-        <w:spacing w:after="0"/>
-      </w:pPr>
-    </w:p>
-    <w:p>
-      <w:pPr>
-        <w:spacing w:after="0"/>
-      </w:pPr>
-      <w:r>
-        <w:t xml:space="preserve">Nous allons aussi créer un nouvel attribut produit : code=brand de type </w:t>
-      </w:r>
-      <w:proofErr w:type="spellStart"/>
-      <w:proofErr w:type="gramStart"/>
-      <w:r>
-        <w:t>int</w:t>
-      </w:r>
-      <w:proofErr w:type="spellEnd"/>
-      <w:r>
-        <w:t xml:space="preserve"> ,</w:t>
-      </w:r>
-      <w:proofErr w:type="gramEnd"/>
-      <w:r>
-        <w:t xml:space="preserve"> avec </w:t>
-      </w:r>
-      <w:proofErr w:type="spellStart"/>
-      <w:r>
-        <w:t>frontend_model</w:t>
-      </w:r>
-      <w:proofErr w:type="spellEnd"/>
-      <w:r>
-        <w:t>= brand/</w:t>
-      </w:r>
-      <w:proofErr w:type="spellStart"/>
-      <w:r>
-        <w:t>product_attribute_source_brand</w:t>
-      </w:r>
-      <w:proofErr w:type="spellEnd"/>
-      <w:r>
-        <w:t xml:space="preserve"> (créer l'attribut  via le script </w:t>
-      </w:r>
-      <w:proofErr w:type="spellStart"/>
-      <w:r>
-        <w:t>sql</w:t>
-      </w:r>
-      <w:proofErr w:type="spellEnd"/>
-      <w:r>
-        <w:t xml:space="preserve"> d'</w:t>
-      </w:r>
-      <w:proofErr w:type="spellStart"/>
-      <w:r>
-        <w:t>install</w:t>
-      </w:r>
-      <w:proofErr w:type="spellEnd"/>
-      <w:r>
-        <w:t>)</w:t>
-      </w:r>
-    </w:p>
-    <w:p>
-      <w:pPr>
-        <w:spacing w:after="0"/>
-      </w:pPr>
-      <w:proofErr w:type="gramStart"/>
-      <w:r>
-        <w:t>exemple</w:t>
-      </w:r>
-      <w:proofErr w:type="gramEnd"/>
-      <w:r>
-        <w:t xml:space="preserve"> : </w:t>
-      </w:r>
-    </w:p>
-    <w:p>
-      <w:pPr>
-        <w:pStyle w:val="code"/>
-      </w:pPr>
-      <w:r>
-        <w:t>$installer = $this;</w:t>
-      </w:r>
-      <w:r>
-        <w:br/>
-        <w:t>$installer-&gt;startSetup();</w:t>
-      </w:r>
-      <w:r>
-        <w:br/>
-        <w:t>$installer-&gt;addAttribute('catalog_product', 'brand', array(</w:t>
-      </w:r>
-      <w:r>
-        <w:br/>
-        <w:t>        'group'             =&gt; 'General',</w:t>
-      </w:r>
-      <w:r>
-        <w:br/>
-        <w:t>        'type'              =&gt; 'int',</w:t>
-      </w:r>
-      <w:r>
-        <w:br/>
-        <w:t>        'frontend'          =&gt; 'brand/product_attribute_source_brand',</w:t>
-      </w:r>
-      <w:r>
-        <w:br/>
-        <w:t>        'label'             =&gt; 'Brand',</w:t>
-      </w:r>
-      <w:r>
-        <w:br/>
-        <w:t>        'input'             =&gt; 'select'</w:t>
-      </w:r>
-      <w:r>
-        <w:br/>
-        <w:t>    ));</w:t>
-      </w:r>
-    </w:p>
-    <w:p>
-      <w:pPr>
-        <w:spacing w:after="0"/>
-      </w:pPr>
-    </w:p>
-    <w:p>
-      <w:pPr>
-        <w:spacing w:after="0"/>
-      </w:pPr>
-      <w:r>
-        <w:t xml:space="preserve">Il faudra donc créer la classe "source" : app\code\local\Addonline\Brand\Model\Product\Attribute\Source\Brand.php dont la méthode </w:t>
-      </w:r>
-      <w:proofErr w:type="spellStart"/>
-      <w:proofErr w:type="gramStart"/>
-      <w:r>
-        <w:t>getAllOptions</w:t>
-      </w:r>
-      <w:proofErr w:type="spellEnd"/>
-      <w:r>
-        <w:t>(</w:t>
-      </w:r>
-      <w:proofErr w:type="gramEnd"/>
-      <w:r>
-        <w:t xml:space="preserve">) renvoie la liste value/label qui permet de construire la liste déroulante à partir des données dans la table brand; il faudra pour cela créer la classe  </w:t>
-      </w:r>
-      <w:proofErr w:type="spellStart"/>
-      <w:r>
-        <w:t>app</w:t>
-      </w:r>
-      <w:proofErr w:type="spellEnd"/>
-      <w:r>
-        <w:t>\code\local\</w:t>
-      </w:r>
-      <w:proofErr w:type="spellStart"/>
-      <w:r>
-        <w:t>Addonline</w:t>
-      </w:r>
-      <w:proofErr w:type="spellEnd"/>
-      <w:r>
-        <w:t xml:space="preserve">\Brand\Model\Mysql4\Brand\Collection.php et sa méthode </w:t>
-      </w:r>
-      <w:proofErr w:type="spellStart"/>
-      <w:r>
-        <w:t>toOptionArray</w:t>
-      </w:r>
-      <w:proofErr w:type="spellEnd"/>
-      <w:r>
-        <w:t xml:space="preserve">() sur le modèle de </w:t>
-      </w:r>
-      <w:proofErr w:type="spellStart"/>
-      <w:r>
-        <w:t>app</w:t>
-      </w:r>
-      <w:proofErr w:type="spellEnd"/>
-      <w:r>
-        <w:t>\code\</w:t>
-      </w:r>
-      <w:proofErr w:type="spellStart"/>
-      <w:r>
-        <w:t>core</w:t>
-      </w:r>
-      <w:proofErr w:type="spellEnd"/>
-      <w:r>
-        <w:t>\Mage\</w:t>
-      </w:r>
-      <w:proofErr w:type="spellStart"/>
-      <w:r>
-        <w:t>Cms</w:t>
-      </w:r>
-      <w:proofErr w:type="spellEnd"/>
-      <w:r>
-        <w:t>\Model\Mysql4\Block\Collection.php</w:t>
-      </w:r>
-    </w:p>
-    <w:p>
-      <w:pPr>
-        <w:spacing w:after="0"/>
-      </w:pPr>
-    </w:p>
-    <w:p>
-      <w:pPr>
-        <w:spacing w:after="0"/>
-      </w:pPr>
-      <w:r>
-        <w:t>Créer le fichier Addonline_Brand.cvs dans les traductions pour gérer la traduction de tous les libellés (Brand =&gt; Marque) utilisés dans le module.</w:t>
-      </w:r>
-    </w:p>
-    <w:p>
-      <w:pPr>
-        <w:spacing w:after="0"/>
-      </w:pPr>
-    </w:p>
-    <w:p>
-      <w:pPr>
-        <w:spacing w:after="0"/>
-      </w:pPr>
-      <w:r>
-        <w:t xml:space="preserve">Tout cela doit nous permettre de renseigner sur chaque produit la marque. </w:t>
-      </w:r>
-    </w:p>
-    <w:p>
-      <w:pPr>
-        <w:spacing w:after="0"/>
-      </w:pPr>
-    </w:p>
-    <w:p>
-      <w:pPr>
-        <w:pStyle w:val="Titre3"/>
-      </w:pPr>
-      <w:bookmarkStart w:id="22" w:name="_Toc288636288"/>
-      <w:r>
-        <w:t xml:space="preserve">Partie </w:t>
-      </w:r>
-      <w:proofErr w:type="spellStart"/>
-      <w:r>
-        <w:t>Front-Office</w:t>
-      </w:r>
-      <w:bookmarkEnd w:id="22"/>
-      <w:proofErr w:type="spellEnd"/>
-    </w:p>
-    <w:p>
-      <w:pPr>
-        <w:spacing w:after="0"/>
-      </w:pPr>
-      <w:r>
-        <w:t>Dans un second temps nous traiterons les pages et données marques sur le front-office.</w:t>
-      </w:r>
-    </w:p>
-    <w:p>
-      <w:pPr>
-        <w:spacing w:after="0"/>
-        <w:rPr>
-          <w:color w:val="FF0000"/>
-        </w:rPr>
-      </w:pPr>
-      <w:r>
-        <w:rPr>
-          <w:color w:val="FF0000"/>
-        </w:rPr>
-        <w:t>//TODO</w:t>
-      </w:r>
-    </w:p>
-    <w:p>
-      <w:pPr>
-        <w:pStyle w:val="Titre2"/>
-      </w:pPr>
-      <w:bookmarkStart w:id="23" w:name="_Toc288636289"/>
-      <w:proofErr w:type="spellStart"/>
-      <w:r>
-        <w:lastRenderedPageBreak/>
-        <w:t>Addonline_</w:t>
-      </w:r>
-      <w:r>
-        <w:t>Seo</w:t>
-      </w:r>
-      <w:bookmarkEnd w:id="23"/>
-      <w:proofErr w:type="spellEnd"/>
-    </w:p>
-    <w:p>
-      <w:pPr>
-        <w:pStyle w:val="Titre3"/>
-      </w:pPr>
-      <w:bookmarkStart w:id="24" w:name="_Toc288636290"/>
-      <w:proofErr w:type="spellStart"/>
-      <w:r>
-        <w:t>Personalisation</w:t>
-      </w:r>
-      <w:proofErr w:type="spellEnd"/>
-      <w:r>
-        <w:t xml:space="preserve"> des balises pour les pages produits et </w:t>
-      </w:r>
-      <w:proofErr w:type="spellStart"/>
-      <w:r>
-        <w:t>categories</w:t>
-      </w:r>
-      <w:proofErr w:type="spellEnd"/>
+        <w:t xml:space="preserve"> des pages filtrées</w:t>
+      </w:r>
       <w:r>
         <w:t xml:space="preserve"> :</w:t>
       </w:r>
       <w:bookmarkEnd w:id="24"/>
-    </w:p>
-    <w:p>
-      <w:pPr>
-        <w:jc w:val="left"/>
-      </w:pPr>
-      <w:r>
-        <w:t xml:space="preserve">Pour les balises </w:t>
-      </w:r>
-      <w:proofErr w:type="spellStart"/>
-      <w:r>
-        <w:t>title</w:t>
-      </w:r>
-      <w:proofErr w:type="spellEnd"/>
-      <w:r>
-        <w:t>, description, keyword des pages produits : mettre dans le BO des champs modifiables où on saisirait par exemple : "Mon produit {{</w:t>
-      </w:r>
-      <w:proofErr w:type="spellStart"/>
-      <w:r>
-        <w:t>name</w:t>
-      </w:r>
-      <w:proofErr w:type="spellEnd"/>
-      <w:r>
-        <w:t>}} - {{</w:t>
-      </w:r>
-      <w:proofErr w:type="spellStart"/>
-      <w:r>
-        <w:t>sku</w:t>
-      </w:r>
-      <w:proofErr w:type="spellEnd"/>
-      <w:r>
-        <w:t>} - le meilleur de la marque {{brand}} dans la famille {{category.name}}"</w:t>
-      </w:r>
-      <w:r>
-        <w:br/>
-        <w:t xml:space="preserve">Les codes entre </w:t>
-      </w:r>
-      <w:proofErr w:type="spellStart"/>
-      <w:r>
-        <w:t>braces</w:t>
-      </w:r>
-      <w:proofErr w:type="spellEnd"/>
-      <w:r>
-        <w:t xml:space="preserve"> étant des attributs du produit, et sont remplacés au moment de générer les balises.</w:t>
-      </w:r>
-    </w:p>
-    <w:p>
-      <w:pPr>
-        <w:jc w:val="left"/>
-      </w:pPr>
-      <w:r>
-        <w:t>Idem pour les catégories, avec possibilité d'accéder à la catégorie parent avec {{parent.name}}</w:t>
-      </w:r>
-    </w:p>
-    <w:p>
-      <w:pPr>
-        <w:pStyle w:val="Titre3"/>
-      </w:pPr>
-      <w:bookmarkStart w:id="25" w:name="_Toc288636291"/>
-      <w:r>
-        <w:t>Nom des filtres dans le titre (</w:t>
-      </w:r>
-      <w:proofErr w:type="spellStart"/>
-      <w:r>
-        <w:t>meta</w:t>
-      </w:r>
-      <w:proofErr w:type="spellEnd"/>
-      <w:r>
-        <w:t xml:space="preserve"> </w:t>
-      </w:r>
-      <w:proofErr w:type="spellStart"/>
-      <w:r>
-        <w:t>title</w:t>
-      </w:r>
-      <w:proofErr w:type="spellEnd"/>
-      <w:r>
-        <w:t xml:space="preserve">) des pages </w:t>
-      </w:r>
-      <w:proofErr w:type="spellStart"/>
-      <w:r>
-        <w:t>categories</w:t>
-      </w:r>
-      <w:proofErr w:type="spellEnd"/>
-      <w:r>
-        <w:t xml:space="preserve"> :</w:t>
-      </w:r>
-      <w:bookmarkEnd w:id="25"/>
-    </w:p>
-    <w:p>
-      <w:pPr>
-        <w:suppressAutoHyphens w:val="0"/>
-        <w:spacing w:before="100" w:beforeAutospacing="1" w:after="100" w:afterAutospacing="1"/>
-        <w:jc w:val="left"/>
-      </w:pPr>
-      <w:r>
-        <w:t>Ajouter le nom des filtres dans le titre (</w:t>
-      </w:r>
-      <w:proofErr w:type="spellStart"/>
-      <w:r>
-        <w:t>meta</w:t>
-      </w:r>
-      <w:proofErr w:type="spellEnd"/>
-      <w:r>
-        <w:t xml:space="preserve"> </w:t>
-      </w:r>
-      <w:proofErr w:type="spellStart"/>
-      <w:r>
-        <w:t>title</w:t>
-      </w:r>
-      <w:proofErr w:type="spellEnd"/>
-      <w:r>
-        <w:t xml:space="preserve">) des pages catégories : </w:t>
-      </w:r>
-      <w:hyperlink r:id="rId32" w:history="1">
-        <w:r>
-          <w:rPr>
-            <w:rStyle w:val="Lienhypertexte"/>
-          </w:rPr>
-          <w:t>http://www.magentix.fr/modules-magento/meta-title-magento-filtres-categories-titre.html</w:t>
-        </w:r>
-      </w:hyperlink>
-    </w:p>
-    <w:p>
-      <w:pPr>
-        <w:suppressAutoHyphens w:val="0"/>
-        <w:spacing w:before="100" w:beforeAutospacing="1" w:after="100" w:afterAutospacing="1"/>
-        <w:jc w:val="left"/>
-      </w:pPr>
-      <w:r>
-        <w:t xml:space="preserve">Ajouter les </w:t>
-      </w:r>
-      <w:r>
-        <w:t>URL canoniques des pages catégories filtrées</w:t>
-      </w:r>
-      <w:r>
-        <w:t>.</w:t>
-      </w:r>
-    </w:p>
-    <w:p>
-      <w:pPr>
-        <w:pStyle w:val="Titre3"/>
-      </w:pPr>
-      <w:bookmarkStart w:id="26" w:name="_Toc288636292"/>
-      <w:r>
-        <w:t xml:space="preserve">Réécritures des </w:t>
-      </w:r>
-      <w:proofErr w:type="spellStart"/>
-      <w:r>
-        <w:t>URLs</w:t>
-      </w:r>
-      <w:proofErr w:type="spellEnd"/>
-      <w:r>
-        <w:t xml:space="preserve"> des pages filtrées</w:t>
-      </w:r>
-      <w:r>
-        <w:t xml:space="preserve"> :</w:t>
-      </w:r>
-      <w:bookmarkEnd w:id="26"/>
     </w:p>
     <w:p>
       <w:pPr>
@@ -7969,7 +7570,7 @@
           <w:numId w:val="30"/>
         </w:numPr>
       </w:pPr>
-      <w:bookmarkStart w:id="27" w:name="_Toc288636293"/>
+      <w:bookmarkStart w:id="25" w:name="_Toc288636293"/>
       <w:r>
         <w:t xml:space="preserve">URL canonique et balises </w:t>
       </w:r>
@@ -7984,7 +7585,7 @@
       <w:r>
         <w:t>:</w:t>
       </w:r>
-      <w:bookmarkEnd w:id="27"/>
+      <w:bookmarkEnd w:id="25"/>
     </w:p>
     <w:p>
       <w:pPr>
@@ -8020,14 +7621,14 @@
       <w:pPr>
         <w:pStyle w:val="Titre3"/>
       </w:pPr>
-      <w:bookmarkStart w:id="28" w:name="_Toc288636294"/>
+      <w:bookmarkStart w:id="26" w:name="_Toc288636294"/>
       <w:r>
         <w:t>Fonctionnalités diverses</w:t>
       </w:r>
       <w:r>
         <w:t xml:space="preserve"> :</w:t>
       </w:r>
-      <w:bookmarkEnd w:id="28"/>
+      <w:bookmarkEnd w:id="26"/>
     </w:p>
     <w:p>
       <w:pPr>
@@ -8078,7 +7679,7 @@
       <w:pPr>
         <w:pStyle w:val="Titre5"/>
       </w:pPr>
-      <w:bookmarkStart w:id="29" w:name="_Toc288636295"/>
+      <w:bookmarkStart w:id="27" w:name="_Toc288636295"/>
       <w:r>
         <w:t xml:space="preserve">URL </w:t>
       </w:r>
@@ -8086,7 +7687,7 @@
       <w:r>
         <w:t>Optimization</w:t>
       </w:r>
-      <w:bookmarkEnd w:id="29"/>
+      <w:bookmarkEnd w:id="27"/>
       <w:proofErr w:type="spellEnd"/>
     </w:p>
     <w:p>
@@ -8289,6 +7890,7 @@
         <w:rPr>
           <w:u w:val="single"/>
         </w:rPr>
+        <w:lastRenderedPageBreak/>
         <w:t>http://www.example.com/index.php/home</w:t>
       </w:r>
       <w:r>
@@ -8306,7 +7908,7 @@
       <w:pPr>
         <w:pStyle w:val="Titre5"/>
       </w:pPr>
-      <w:bookmarkStart w:id="30" w:name="_Toc288636296"/>
+      <w:bookmarkStart w:id="28" w:name="_Toc288636296"/>
       <w:r>
         <w:t xml:space="preserve">HTML Header </w:t>
       </w:r>
@@ -8314,7 +7916,7 @@
       <w:r>
         <w:t>Optimization</w:t>
       </w:r>
-      <w:bookmarkEnd w:id="30"/>
+      <w:bookmarkEnd w:id="28"/>
       <w:proofErr w:type="spellEnd"/>
     </w:p>
     <w:p>
@@ -8410,7 +8012,6 @@
           <w:color w:val="FF0000"/>
           <w:lang w:val="en-US"/>
         </w:rPr>
-        <w:lastRenderedPageBreak/>
         <w:t xml:space="preserve">Can use either </w:t>
       </w:r>
       <w:r>
@@ -8626,7 +8227,7 @@
       <w:pPr>
         <w:pStyle w:val="Titre5"/>
       </w:pPr>
-      <w:bookmarkStart w:id="31" w:name="_Toc288636297"/>
+      <w:bookmarkStart w:id="29" w:name="_Toc288636297"/>
       <w:r>
         <w:t xml:space="preserve">Google XML </w:t>
       </w:r>
@@ -8642,7 +8243,7 @@
       <w:r>
         <w:t>Optimization</w:t>
       </w:r>
-      <w:bookmarkEnd w:id="31"/>
+      <w:bookmarkEnd w:id="29"/>
       <w:proofErr w:type="spellEnd"/>
     </w:p>
     <w:p>
@@ -8891,7 +8492,7 @@
       <w:pPr>
         <w:pStyle w:val="Titre5"/>
       </w:pPr>
-      <w:bookmarkStart w:id="32" w:name="_Toc288636298"/>
+      <w:bookmarkStart w:id="30" w:name="_Toc288636298"/>
       <w:proofErr w:type="spellStart"/>
       <w:r>
         <w:t>Frontend</w:t>
@@ -8912,7 +8513,7 @@
       <w:r>
         <w:t>Optimization</w:t>
       </w:r>
-      <w:bookmarkEnd w:id="32"/>
+      <w:bookmarkEnd w:id="30"/>
       <w:proofErr w:type="spellEnd"/>
     </w:p>
     <w:p>
@@ -9125,14 +8726,14 @@
           <w:lang w:val="en-US"/>
         </w:rPr>
       </w:pPr>
-      <w:bookmarkStart w:id="33" w:name="_Toc288636299"/>
+      <w:bookmarkStart w:id="31" w:name="_Toc288636299"/>
       <w:r>
         <w:rPr>
           <w:lang w:val="en-US"/>
         </w:rPr>
         <w:t>Search engine and user friendly URL examples</w:t>
       </w:r>
-      <w:bookmarkEnd w:id="33"/>
+      <w:bookmarkEnd w:id="31"/>
     </w:p>
     <w:p>
       <w:pPr>
@@ -9249,7 +8850,7 @@
       <w:pPr>
         <w:pStyle w:val="Titre5"/>
       </w:pPr>
-      <w:bookmarkStart w:id="34" w:name="_Toc288636300"/>
+      <w:bookmarkStart w:id="32" w:name="_Toc288636300"/>
       <w:proofErr w:type="spellStart"/>
       <w:r>
         <w:t>Other</w:t>
@@ -9262,7 +8863,7 @@
       <w:r>
         <w:t>Features</w:t>
       </w:r>
-      <w:bookmarkEnd w:id="34"/>
+      <w:bookmarkEnd w:id="32"/>
       <w:proofErr w:type="spellEnd"/>
     </w:p>
     <w:p>
@@ -9284,7 +8885,7 @@
         </w:rPr>
         <w:t xml:space="preserve">Compatible with </w:t>
       </w:r>
-      <w:hyperlink r:id="rId33" w:tgtFrame="_blank" w:history="1">
+      <w:hyperlink r:id="rId32" w:tgtFrame="_blank" w:history="1">
         <w:r>
           <w:rPr>
             <w:rStyle w:val="Lienhypertexte"/>
@@ -9363,13 +8964,303 @@
           <w:lang w:val="en-US"/>
         </w:rPr>
       </w:pPr>
-      <w:bookmarkStart w:id="35" w:name="_Toc288636301"/>
+      <w:bookmarkStart w:id="33" w:name="_Toc288636301"/>
       <w:proofErr w:type="spellStart"/>
       <w:r>
         <w:rPr>
           <w:lang w:val="en-US"/>
         </w:rPr>
+        <w:lastRenderedPageBreak/>
         <w:t>Fooman_GoogleAnalyticsPlus</w:t>
+      </w:r>
+      <w:bookmarkEnd w:id="33"/>
+      <w:proofErr w:type="spellEnd"/>
+    </w:p>
+    <w:p>
+      <w:pPr>
+        <w:jc w:val="left"/>
+        <w:rPr>
+          <w:lang w:val="en-US"/>
+        </w:rPr>
+      </w:pPr>
+      <w:r>
+        <w:rPr>
+          <w:lang w:val="en-US"/>
+        </w:rPr>
+        <w:t>http://www.magentocommerce.com/magento-connect/FOOMAN/extension/171/fooman-google-analytics-plus</w:t>
+      </w:r>
+    </w:p>
+    <w:p>
+      <w:pPr>
+        <w:jc w:val="left"/>
+      </w:pPr>
+      <w:proofErr w:type="gramStart"/>
+      <w:r>
+        <w:t>code</w:t>
+      </w:r>
+      <w:proofErr w:type="gramEnd"/>
+      <w:r>
+        <w:t xml:space="preserve"> : </w:t>
+      </w:r>
+      <w:hyperlink r:id="rId33" w:history="1">
+        <w:r>
+          <w:rPr>
+            <w:rStyle w:val="Lienhypertexte"/>
+          </w:rPr>
+          <w:t>http://connect20.magentocommerce.com/community/Fooman_GoogleAnalyticsPlus</w:t>
+        </w:r>
+      </w:hyperlink>
+    </w:p>
+    <w:p>
+      <w:pPr>
+        <w:jc w:val="left"/>
+      </w:pPr>
+    </w:p>
+    <w:p>
+      <w:pPr>
+        <w:jc w:val="left"/>
+      </w:pPr>
+    </w:p>
+    <w:p>
+      <w:pPr>
+        <w:jc w:val="left"/>
+      </w:pPr>
+      <w:proofErr w:type="spellStart"/>
+      <w:r>
+        <w:t>Cibercité_SEO</w:t>
+      </w:r>
+      <w:proofErr w:type="spellEnd"/>
+      <w:r>
+        <w:t> :</w:t>
+      </w:r>
+    </w:p>
+    <w:p>
+      <w:pPr>
+        <w:jc w:val="left"/>
+      </w:pPr>
+    </w:p>
+    <w:p>
+      <w:pPr>
+        <w:jc w:val="left"/>
+      </w:pPr>
+      <w:r>
+        <w:t xml:space="preserve">Cette extension vous permet de traquer les ventes dans Google </w:t>
+      </w:r>
+      <w:proofErr w:type="spellStart"/>
+      <w:r>
+        <w:t>Analytics</w:t>
+      </w:r>
+      <w:proofErr w:type="spellEnd"/>
+      <w:r>
+        <w:t xml:space="preserve"> avant la redirection vers une page de paiement externe. C'est à dire lorsque le client s'apprête à se rendre sur le site de paiement bancaire ou autre. Toutes vos ventes seront donc traquées</w:t>
+      </w:r>
+    </w:p>
+    <w:p>
+      <w:pPr>
+        <w:jc w:val="left"/>
+      </w:pPr>
+    </w:p>
+    <w:p>
+      <w:pPr>
+        <w:jc w:val="left"/>
+      </w:pPr>
+      <w:r>
+        <w:t>http://www.magentocommerce.com/magento-connect/CyberCit%C3%A9+SEO+Agency/extension/2165/cybercit--google-analytics-advanced-tracking</w:t>
+      </w:r>
+    </w:p>
+    <w:p>
+      <w:pPr>
+        <w:jc w:val="left"/>
+        <w:rPr>
+          <w:b/>
+          <w:bCs/>
+        </w:rPr>
+      </w:pPr>
+      <w:hyperlink r:id="rId34" w:history="1">
+        <w:r>
+          <w:rPr>
+            <w:rStyle w:val="Lienhypertexte"/>
+          </w:rPr>
+          <w:t>http://connect20.magentocommerce.com/community/Cybercite_Gaat</w:t>
+        </w:r>
+      </w:hyperlink>
+    </w:p>
+    <w:p>
+      <w:pPr>
+        <w:jc w:val="left"/>
+      </w:pPr>
+    </w:p>
+    <w:p>
+      <w:pPr>
+        <w:jc w:val="left"/>
+      </w:pPr>
+    </w:p>
+    <w:p>
+      <w:pPr>
+        <w:jc w:val="left"/>
+      </w:pPr>
+    </w:p>
+    <w:p>
+      <w:pPr>
+        <w:pStyle w:val="Titre2"/>
+      </w:pPr>
+      <w:proofErr w:type="spellStart"/>
+      <w:r>
+        <w:t>Addonline_</w:t>
+      </w:r>
+      <w:r>
+        <w:t>Checkout</w:t>
+      </w:r>
+      <w:proofErr w:type="spellEnd"/>
+    </w:p>
+    <w:p>
+      <w:pPr>
+        <w:jc w:val="left"/>
+      </w:pPr>
+      <w:r>
+        <w:t xml:space="preserve">Surcharge du bloc </w:t>
+      </w:r>
+      <w:proofErr w:type="spellStart"/>
+      <w:r>
+        <w:t>cart</w:t>
+      </w:r>
+      <w:proofErr w:type="spellEnd"/>
+      <w:r>
+        <w:t xml:space="preserve"> </w:t>
+      </w:r>
+      <w:proofErr w:type="spellStart"/>
+      <w:r>
+        <w:t>link</w:t>
+      </w:r>
+      <w:proofErr w:type="spellEnd"/>
+      <w:r>
+        <w:t xml:space="preserve"> pour ajouter le nombre de produits dans le panier.</w:t>
+      </w:r>
+    </w:p>
+    <w:p>
+      <w:pPr>
+        <w:jc w:val="left"/>
+      </w:pPr>
+    </w:p>
+    <w:p>
+      <w:pPr>
+        <w:pStyle w:val="Titre2"/>
+      </w:pPr>
+      <w:proofErr w:type="spellStart"/>
+      <w:r>
+        <w:t>Addonline_</w:t>
+      </w:r>
+      <w:r>
+        <w:t>Whishlist</w:t>
+      </w:r>
+      <w:proofErr w:type="spellEnd"/>
+    </w:p>
+    <w:p>
+      <w:pPr>
+        <w:jc w:val="left"/>
+      </w:pPr>
+      <w:r>
+        <w:t xml:space="preserve">Surcharge du bloc </w:t>
+      </w:r>
+      <w:proofErr w:type="spellStart"/>
+      <w:r>
+        <w:t>whishlist</w:t>
+      </w:r>
+      <w:proofErr w:type="spellEnd"/>
+      <w:r>
+        <w:t xml:space="preserve"> </w:t>
+      </w:r>
+      <w:proofErr w:type="spellStart"/>
+      <w:r>
+        <w:t>link</w:t>
+      </w:r>
+      <w:proofErr w:type="spellEnd"/>
+      <w:r>
+        <w:t xml:space="preserve"> pour ajouter le nombre de produits dans la </w:t>
+      </w:r>
+      <w:proofErr w:type="spellStart"/>
+      <w:r>
+        <w:t>wishlist</w:t>
+      </w:r>
+      <w:proofErr w:type="spellEnd"/>
+      <w:r>
+        <w:t>.</w:t>
+      </w:r>
+    </w:p>
+    <w:p>
+      <w:pPr>
+        <w:jc w:val="left"/>
+      </w:pPr>
+    </w:p>
+    <w:p>
+      <w:pPr>
+        <w:pStyle w:val="Titre2"/>
+      </w:pPr>
+      <w:bookmarkStart w:id="34" w:name="_Toc288636307"/>
+      <w:proofErr w:type="spellStart"/>
+      <w:r>
+        <w:t>Addonline_</w:t>
+      </w:r>
+      <w:r>
+        <w:t>FeaturedProducts</w:t>
+      </w:r>
+      <w:bookmarkEnd w:id="34"/>
+      <w:proofErr w:type="spellEnd"/>
+    </w:p>
+    <w:p>
+      <w:pPr>
+        <w:jc w:val="left"/>
+      </w:pPr>
+      <w:r>
+        <w:t xml:space="preserve">Créer ses propres </w:t>
+      </w:r>
+      <w:proofErr w:type="gramStart"/>
+      <w:r>
+        <w:t>mises</w:t>
+      </w:r>
+      <w:proofErr w:type="gramEnd"/>
+      <w:r>
+        <w:t xml:space="preserve"> en avant </w:t>
+      </w:r>
+      <w:r>
+        <w:t>via le BO</w:t>
+      </w:r>
+      <w:r>
+        <w:t xml:space="preserve">. Se baser sur le module </w:t>
+      </w:r>
+      <w:proofErr w:type="spellStart"/>
+      <w:r>
+        <w:t>FeaturedProducts</w:t>
+      </w:r>
+      <w:proofErr w:type="spellEnd"/>
+      <w:r>
+        <w:t xml:space="preserve"> de Nathalie </w:t>
+      </w:r>
+      <w:proofErr w:type="spellStart"/>
+      <w:r>
+        <w:t>Chaize</w:t>
+      </w:r>
+      <w:proofErr w:type="spellEnd"/>
+      <w:r>
+        <w:t>.</w:t>
+      </w:r>
+    </w:p>
+    <w:p>
+      <w:pPr>
+        <w:jc w:val="left"/>
+      </w:pPr>
+    </w:p>
+    <w:p>
+      <w:pPr>
+        <w:pStyle w:val="Titre2"/>
+      </w:pPr>
+      <w:bookmarkStart w:id="35" w:name="_Toc288636309"/>
+      <w:proofErr w:type="spellStart"/>
+      <w:r>
+        <w:t>Addonline_</w:t>
+      </w:r>
+      <w:r>
+        <w:t>OrderStatus</w:t>
       </w:r>
       <w:bookmarkEnd w:id="35"/>
       <w:proofErr w:type="spellEnd"/>
@@ -9377,350 +9268,72 @@
     <w:p>
       <w:pPr>
         <w:jc w:val="left"/>
-        <w:rPr>
-          <w:lang w:val="en-US"/>
-        </w:rPr>
-      </w:pPr>
-      <w:r>
-        <w:rPr>
-          <w:lang w:val="en-US"/>
-        </w:rPr>
-        <w:t>http://www.magentocommerce.com/magento-connect/FOOMAN/extension/171/fooman-google-analytics-plus</w:t>
-      </w:r>
-    </w:p>
-    <w:p>
-      <w:pPr>
-        <w:jc w:val="left"/>
-      </w:pPr>
-      <w:proofErr w:type="gramStart"/>
+      </w:pPr>
+    </w:p>
+    <w:p>
+      <w:pPr>
+        <w:pStyle w:val="Titre2"/>
+      </w:pPr>
+      <w:bookmarkStart w:id="36" w:name="_Toc288636310"/>
+      <w:proofErr w:type="spellStart"/>
       <w:r>
         <w:lastRenderedPageBreak/>
-        <w:t>code</w:t>
-      </w:r>
-      <w:proofErr w:type="gramEnd"/>
-      <w:r>
-        <w:t xml:space="preserve"> : </w:t>
-      </w:r>
-      <w:hyperlink r:id="rId34" w:history="1">
-        <w:r>
-          <w:rPr>
-            <w:rStyle w:val="Lienhypertexte"/>
-          </w:rPr>
-          <w:t>http://connect20.magentocommerce.com/community/Fooman_GoogleAnalyticsPlus</w:t>
-        </w:r>
-      </w:hyperlink>
-    </w:p>
-    <w:p>
-      <w:pPr>
-        <w:jc w:val="left"/>
-      </w:pPr>
-    </w:p>
-    <w:p>
-      <w:pPr>
-        <w:jc w:val="left"/>
-      </w:pPr>
-      <w:proofErr w:type="spellStart"/>
-      <w:r>
-        <w:t>Cibercité_SEO</w:t>
-      </w:r>
-      <w:proofErr w:type="spellEnd"/>
-    </w:p>
-    <w:p>
-      <w:pPr>
-        <w:jc w:val="left"/>
-      </w:pPr>
-      <w:r>
-        <w:t>http://www.magentocommerce.com/magento-connect/CyberCit%C3%A9+SEO+Agency/extension/2165/cybercit--google-analytics-advanced-tracking</w:t>
-      </w:r>
-    </w:p>
-    <w:p>
-      <w:pPr>
-        <w:jc w:val="left"/>
-        <w:rPr>
-          <w:b/>
-          <w:bCs/>
-        </w:rPr>
-      </w:pPr>
-      <w:hyperlink r:id="rId35" w:history="1">
-        <w:r>
-          <w:rPr>
-            <w:rStyle w:val="Lienhypertexte"/>
-          </w:rPr>
-          <w:t>http://connect20.magentocommerce.com/community/Cybercite_Gaat</w:t>
-        </w:r>
-      </w:hyperlink>
-    </w:p>
-    <w:p>
-      <w:pPr>
-        <w:jc w:val="left"/>
-      </w:pPr>
-    </w:p>
-    <w:p>
-      <w:pPr>
-        <w:jc w:val="left"/>
-      </w:pPr>
-    </w:p>
-    <w:p>
-      <w:pPr>
-        <w:pStyle w:val="Titre2"/>
-      </w:pPr>
-      <w:bookmarkStart w:id="36" w:name="_Toc288636302"/>
-      <w:proofErr w:type="spellStart"/>
-      <w:r>
-        <w:t>Addonline_</w:t>
-      </w:r>
-      <w:r>
-        <w:t>C</w:t>
-      </w:r>
-      <w:r>
-        <w:t>atalog</w:t>
+        <w:t>Addonline_Beezup</w:t>
       </w:r>
       <w:bookmarkEnd w:id="36"/>
       <w:proofErr w:type="spellEnd"/>
+      <w:r>
+        <w:t xml:space="preserve"> </w:t>
+      </w:r>
     </w:p>
     <w:p>
       <w:pPr>
         <w:jc w:val="left"/>
       </w:pPr>
       <w:r>
-        <w:t xml:space="preserve">Ce module met à disposition des </w:t>
-      </w:r>
+        <w:t xml:space="preserve"> (</w:t>
+      </w:r>
+      <w:proofErr w:type="gramStart"/>
+      <w:r>
+        <w:t>ou</w:t>
+      </w:r>
+      <w:proofErr w:type="gramEnd"/>
+      <w:r>
+        <w:t xml:space="preserve"> </w:t>
+      </w:r>
+      <w:hyperlink r:id="rId35" w:history="1">
+        <w:r>
+          <w:rPr>
+            <w:rStyle w:val="Lienhypertexte"/>
+          </w:rPr>
+          <w:t>http://www.magentocommerce.com/magento-connect/_Fluxe/extension/3046/beezup-pour-magento--int-gration-du-tracker-et-g-n-ration-du-flux</w:t>
+        </w:r>
+      </w:hyperlink>
+      <w:r>
+        <w:t>)</w:t>
+      </w:r>
+    </w:p>
+    <w:p>
+      <w:pPr>
+        <w:jc w:val="left"/>
+      </w:pPr>
+    </w:p>
+    <w:p>
+      <w:pPr>
+        <w:jc w:val="left"/>
+      </w:pPr>
+    </w:p>
+    <w:p>
+      <w:pPr>
+        <w:pStyle w:val="Titre2"/>
+      </w:pPr>
+      <w:bookmarkStart w:id="37" w:name="_Toc288636311"/>
       <w:proofErr w:type="spellStart"/>
       <w:r>
-        <w:t>widgets</w:t>
-      </w:r>
-      <w:proofErr w:type="spellEnd"/>
-      <w:r>
-        <w:t xml:space="preserve"> à insérer dans les pages et blocs CMS qui listen</w:t>
-      </w:r>
-      <w:r>
-        <w:t>t</w:t>
-      </w:r>
-      <w:r>
-        <w:t xml:space="preserve"> les produits en promotion, nouveaut</w:t>
-      </w:r>
-      <w:r>
-        <w:t>é</w:t>
-      </w:r>
-      <w:r>
-        <w:t>s</w:t>
-      </w:r>
-      <w:r>
-        <w:t xml:space="preserve"> ou bestsellers.</w:t>
-      </w:r>
-    </w:p>
-    <w:p>
-      <w:pPr>
-        <w:jc w:val="left"/>
-      </w:pPr>
-      <w:r>
-        <w:t xml:space="preserve">Si ces blocs sont insérés sur page </w:t>
-      </w:r>
-      <w:proofErr w:type="spellStart"/>
-      <w:r>
-        <w:t>catégory</w:t>
-      </w:r>
-      <w:proofErr w:type="spellEnd"/>
-      <w:r>
-        <w:t xml:space="preserve">, le </w:t>
-      </w:r>
-      <w:proofErr w:type="spellStart"/>
-      <w:r>
-        <w:t>widget</w:t>
-      </w:r>
-      <w:proofErr w:type="spellEnd"/>
-      <w:r>
-        <w:t xml:space="preserve"> filtre les produits sur la catégorie active.</w:t>
-      </w:r>
-    </w:p>
-    <w:p>
-      <w:pPr>
-        <w:jc w:val="left"/>
-      </w:pPr>
-      <w:r>
-        <w:t xml:space="preserve">Ce module crée aussi 3 pages CMS avec une liste de produit : </w:t>
-      </w:r>
-      <w:r>
-        <w:t>en promotion, nouveaut</w:t>
-      </w:r>
-      <w:r>
-        <w:t>é</w:t>
-      </w:r>
-      <w:r>
-        <w:t>s</w:t>
-      </w:r>
-      <w:r>
-        <w:t xml:space="preserve"> ou bestsellers ; la liste est une liste avec pagination, tri sur les colonnes, </w:t>
-      </w:r>
-      <w:proofErr w:type="spellStart"/>
-      <w:r>
-        <w:t>etc</w:t>
-      </w:r>
-      <w:proofErr w:type="spellEnd"/>
-      <w:r>
-        <w:t xml:space="preserve"> …</w:t>
-      </w:r>
-    </w:p>
-    <w:p>
-      <w:pPr>
-        <w:jc w:val="left"/>
-      </w:pPr>
-    </w:p>
-    <w:p>
-      <w:pPr>
-        <w:spacing w:after="0"/>
-        <w:rPr>
-          <w:color w:val="FF0000"/>
-          <w:u w:val="single"/>
-        </w:rPr>
-      </w:pPr>
-      <w:r>
-        <w:rPr>
-          <w:color w:val="FF0000"/>
-          <w:u w:val="single"/>
-        </w:rPr>
-        <w:t>//TODO :</w:t>
-      </w:r>
-    </w:p>
-    <w:p>
-      <w:pPr>
-        <w:pStyle w:val="Paragraphedeliste"/>
-        <w:numPr>
-          <w:ilvl w:val="0"/>
-          <w:numId w:val="31"/>
-        </w:numPr>
-        <w:jc w:val="left"/>
-      </w:pPr>
-      <w:r>
-        <w:t xml:space="preserve">Gestion des soldes : avoir </w:t>
-      </w:r>
-      <w:r>
-        <w:t>un booléen</w:t>
-      </w:r>
-      <w:r>
-        <w:t xml:space="preserve"> dans la configuration</w:t>
-      </w:r>
-      <w:r>
-        <w:t xml:space="preserve"> (un nouveau menu du BO car le client n’a pas accès à system&gt;configuration ?)</w:t>
-      </w:r>
-      <w:r>
-        <w:t xml:space="preserve"> qui permette</w:t>
-      </w:r>
-      <w:r>
-        <w:t>nt</w:t>
-      </w:r>
-      <w:r>
-        <w:t xml:space="preserve"> d’activer les soldes : les blocs promotion deviennent des blocs soldes ! ??</w:t>
-      </w:r>
-    </w:p>
-    <w:p>
-      <w:pPr>
-        <w:jc w:val="left"/>
-      </w:pPr>
-    </w:p>
-    <w:p>
-      <w:pPr>
-        <w:pStyle w:val="Titre2"/>
-      </w:pPr>
-      <w:proofErr w:type="spellStart"/>
-      <w:r>
-        <w:t>Addonline_</w:t>
-      </w:r>
-      <w:r>
-        <w:t>Checkout</w:t>
-      </w:r>
-      <w:proofErr w:type="spellEnd"/>
-    </w:p>
-    <w:p>
-      <w:pPr>
-        <w:jc w:val="left"/>
-      </w:pPr>
-      <w:r>
-        <w:t xml:space="preserve">Surcharge du bloc </w:t>
-      </w:r>
-      <w:proofErr w:type="spellStart"/>
-      <w:r>
-        <w:t>cart</w:t>
-      </w:r>
-      <w:proofErr w:type="spellEnd"/>
-      <w:r>
-        <w:t xml:space="preserve"> </w:t>
-      </w:r>
-      <w:proofErr w:type="spellStart"/>
-      <w:r>
-        <w:t>link</w:t>
-      </w:r>
-      <w:proofErr w:type="spellEnd"/>
-      <w:r>
-        <w:t xml:space="preserve"> pour ajouter le nombre de produits dans le panier.</w:t>
-      </w:r>
-    </w:p>
-    <w:p>
-      <w:pPr>
-        <w:jc w:val="left"/>
-      </w:pPr>
-    </w:p>
-    <w:p>
-      <w:pPr>
-        <w:pStyle w:val="Titre2"/>
-      </w:pPr>
-      <w:proofErr w:type="spellStart"/>
-      <w:r>
-        <w:t>Addonline_</w:t>
-      </w:r>
-      <w:r>
-        <w:t>Whishlist</w:t>
-      </w:r>
-      <w:proofErr w:type="spellEnd"/>
-    </w:p>
-    <w:p>
-      <w:pPr>
-        <w:jc w:val="left"/>
-      </w:pPr>
-      <w:r>
-        <w:t xml:space="preserve">Surcharge du bloc </w:t>
-      </w:r>
-      <w:proofErr w:type="spellStart"/>
-      <w:r>
-        <w:t>whishlist</w:t>
-      </w:r>
-      <w:proofErr w:type="spellEnd"/>
-      <w:r>
-        <w:t xml:space="preserve"> </w:t>
-      </w:r>
-      <w:proofErr w:type="spellStart"/>
-      <w:r>
-        <w:t>link</w:t>
-      </w:r>
-      <w:proofErr w:type="spellEnd"/>
-      <w:r>
-        <w:t xml:space="preserve"> pour ajouter le nombre de produits dans la </w:t>
-      </w:r>
-      <w:proofErr w:type="spellStart"/>
-      <w:r>
-        <w:t>wishlist</w:t>
-      </w:r>
-      <w:proofErr w:type="spellEnd"/>
-      <w:r>
-        <w:t>.</w:t>
-      </w:r>
-    </w:p>
-    <w:p>
-      <w:pPr>
-        <w:jc w:val="left"/>
-      </w:pPr>
-    </w:p>
-    <w:p>
-      <w:pPr>
-        <w:pStyle w:val="Titre2"/>
-      </w:pPr>
-      <w:bookmarkStart w:id="37" w:name="_Toc288636307"/>
-      <w:proofErr w:type="spellStart"/>
-      <w:r>
-        <w:t>Addonline_</w:t>
-      </w:r>
-      <w:r>
-        <w:t>FeaturedProducts</w:t>
+        <w:t>Addonline_Tra</w:t>
+      </w:r>
+      <w:r>
+        <w:t>deDoubler</w:t>
       </w:r>
       <w:bookmarkEnd w:id="37"/>
       <w:proofErr w:type="spellEnd"/>
@@ -9729,212 +9342,42 @@
       <w:pPr>
         <w:jc w:val="left"/>
       </w:pPr>
-      <w:r>
-        <w:t xml:space="preserve">Créer ses propres </w:t>
-      </w:r>
-      <w:proofErr w:type="gramStart"/>
-      <w:r>
-        <w:t>mises</w:t>
-      </w:r>
-      <w:proofErr w:type="gramEnd"/>
-      <w:r>
-        <w:t xml:space="preserve"> en avant </w:t>
-      </w:r>
-      <w:r>
-        <w:t>via le BO</w:t>
-      </w:r>
-      <w:r>
-        <w:t xml:space="preserve">. Se baser sur le module </w:t>
-      </w:r>
+    </w:p>
+    <w:p>
+      <w:pPr>
+        <w:pStyle w:val="Titre2"/>
+      </w:pPr>
+      <w:bookmarkStart w:id="38" w:name="_Toc288636312"/>
       <w:proofErr w:type="spellStart"/>
       <w:r>
-        <w:t>FeaturedProducts</w:t>
+        <w:t>Addonline_Sage</w:t>
+      </w:r>
+      <w:bookmarkEnd w:id="38"/>
+      <w:r>
+        <w:t>Connect</w:t>
       </w:r>
       <w:proofErr w:type="spellEnd"/>
-      <w:r>
-        <w:t xml:space="preserve"> de Nathalie </w:t>
-      </w:r>
+    </w:p>
+    <w:p>
+      <w:pPr>
+        <w:jc w:val="left"/>
+      </w:pPr>
+    </w:p>
+    <w:p>
+      <w:pPr>
+        <w:pStyle w:val="Titre2"/>
+      </w:pPr>
       <w:proofErr w:type="spellStart"/>
       <w:r>
-        <w:t>Chaize</w:t>
+        <w:t>Addonline_FlashNavigator</w:t>
       </w:r>
       <w:proofErr w:type="spellEnd"/>
-      <w:r>
-        <w:t>.</w:t>
-      </w:r>
-    </w:p>
-    <w:p>
-      <w:pPr>
-        <w:jc w:val="left"/>
-      </w:pPr>
-    </w:p>
-    <w:p>
-      <w:pPr>
-        <w:pStyle w:val="Titre2"/>
-      </w:pPr>
-      <w:bookmarkStart w:id="38" w:name="_Toc288636308"/>
-      <w:proofErr w:type="spellStart"/>
-      <w:r>
-        <w:lastRenderedPageBreak/>
-        <w:t>Addonline</w:t>
-      </w:r>
-      <w:r>
-        <w:t>_</w:t>
-      </w:r>
-      <w:r>
-        <w:t>ImportProducts</w:t>
-      </w:r>
-      <w:bookmarkEnd w:id="38"/>
-      <w:proofErr w:type="spellEnd"/>
-    </w:p>
-    <w:p>
-      <w:pPr>
-        <w:jc w:val="left"/>
-      </w:pPr>
-      <w:r>
-        <w:t>Pour voir importer les produits configurables : tester la version 1.5 qui est censée pouvoir le faire.</w:t>
-      </w:r>
-    </w:p>
-    <w:p>
-      <w:pPr>
-        <w:pStyle w:val="Paragraphedeliste"/>
-        <w:numPr>
-          <w:ilvl w:val="0"/>
-          <w:numId w:val="33"/>
-        </w:numPr>
-        <w:jc w:val="left"/>
-      </w:pPr>
-      <w:r>
-        <w:t>Tester si noms d’images non existantes ?</w:t>
-      </w:r>
-    </w:p>
-    <w:p>
-      <w:pPr>
-        <w:pStyle w:val="Titre2"/>
-      </w:pPr>
-      <w:bookmarkStart w:id="39" w:name="_Toc288636309"/>
-      <w:proofErr w:type="spellStart"/>
-      <w:r>
-        <w:t>Addonline_</w:t>
-      </w:r>
-      <w:r>
-        <w:t>OrderStatus</w:t>
-      </w:r>
-      <w:bookmarkEnd w:id="39"/>
-      <w:proofErr w:type="spellEnd"/>
-    </w:p>
-    <w:p>
-      <w:pPr>
-        <w:jc w:val="left"/>
-      </w:pPr>
-    </w:p>
-    <w:p>
-      <w:pPr>
-        <w:pStyle w:val="Titre2"/>
-      </w:pPr>
-      <w:bookmarkStart w:id="40" w:name="_Toc288636310"/>
-      <w:proofErr w:type="spellStart"/>
-      <w:r>
-        <w:t>Addonline_Beezup</w:t>
-      </w:r>
-      <w:bookmarkEnd w:id="40"/>
-      <w:proofErr w:type="spellEnd"/>
-      <w:r>
-        <w:t xml:space="preserve"> </w:t>
-      </w:r>
-    </w:p>
-    <w:p>
-      <w:pPr>
-        <w:jc w:val="left"/>
-      </w:pPr>
-      <w:r>
-        <w:t xml:space="preserve"> (</w:t>
-      </w:r>
-      <w:proofErr w:type="gramStart"/>
-      <w:r>
-        <w:t>ou</w:t>
-      </w:r>
-      <w:proofErr w:type="gramEnd"/>
-      <w:r>
-        <w:t xml:space="preserve"> </w:t>
-      </w:r>
+    </w:p>
+    <w:p>
+      <w:pPr>
+        <w:spacing w:before="100" w:beforeAutospacing="1" w:after="100" w:afterAutospacing="1"/>
+      </w:pPr>
       <w:hyperlink r:id="rId36" w:history="1">
-        <w:r>
-          <w:rPr>
-            <w:rStyle w:val="Lienhypertexte"/>
-          </w:rPr>
-          <w:t>http://www.magentocommerce.com/magento-connect/_Fluxe/extension/3046/beezup-pour-magento--int-gration-du-tracker-et-g-n-ration-du-flux</w:t>
-        </w:r>
-      </w:hyperlink>
-      <w:r>
-        <w:t>)</w:t>
-      </w:r>
-    </w:p>
-    <w:p>
-      <w:pPr>
-        <w:jc w:val="left"/>
-      </w:pPr>
-    </w:p>
-    <w:p>
-      <w:pPr>
-        <w:jc w:val="left"/>
-      </w:pPr>
-    </w:p>
-    <w:p>
-      <w:pPr>
-        <w:pStyle w:val="Titre2"/>
-      </w:pPr>
-      <w:bookmarkStart w:id="41" w:name="_Toc288636311"/>
-      <w:proofErr w:type="spellStart"/>
-      <w:r>
-        <w:t>Addonline_Tra</w:t>
-      </w:r>
-      <w:r>
-        <w:t>deDoubler</w:t>
-      </w:r>
-      <w:bookmarkEnd w:id="41"/>
-      <w:proofErr w:type="spellEnd"/>
-    </w:p>
-    <w:p>
-      <w:pPr>
-        <w:jc w:val="left"/>
-      </w:pPr>
-    </w:p>
-    <w:p>
-      <w:pPr>
-        <w:pStyle w:val="Titre2"/>
-      </w:pPr>
-      <w:bookmarkStart w:id="42" w:name="_Toc288636312"/>
-      <w:proofErr w:type="spellStart"/>
-      <w:r>
-        <w:t>Addonline_Sage</w:t>
-      </w:r>
-      <w:bookmarkEnd w:id="42"/>
-      <w:r>
-        <w:t>Connect</w:t>
-      </w:r>
-      <w:proofErr w:type="spellEnd"/>
-    </w:p>
-    <w:p>
-      <w:pPr>
-        <w:jc w:val="left"/>
-      </w:pPr>
-    </w:p>
-    <w:p>
-      <w:pPr>
-        <w:pStyle w:val="Titre2"/>
-      </w:pPr>
-      <w:proofErr w:type="spellStart"/>
-      <w:r>
-        <w:t>Addonline_FlashNavigator</w:t>
-      </w:r>
-      <w:proofErr w:type="spellEnd"/>
-    </w:p>
-    <w:p>
-      <w:pPr>
-        <w:spacing w:before="100" w:beforeAutospacing="1" w:after="100" w:afterAutospacing="1"/>
-      </w:pPr>
-      <w:hyperlink r:id="rId37" w:history="1">
         <w:r>
           <w:rPr>
             <w:rStyle w:val="Lienhypertexte"/>
@@ -10408,7 +9851,7 @@
       <w:pPr>
         <w:pStyle w:val="Titre1"/>
       </w:pPr>
-      <w:bookmarkStart w:id="43" w:name="_Toc288636313"/>
+      <w:bookmarkStart w:id="39" w:name="_Toc288636313"/>
       <w:r>
         <w:lastRenderedPageBreak/>
         <w:t>Modules i</w:t>
@@ -10416,7 +9859,7 @@
       <w:r>
         <w:t>ntéressants à tester :</w:t>
       </w:r>
-      <w:bookmarkEnd w:id="43"/>
+      <w:bookmarkEnd w:id="39"/>
     </w:p>
     <w:p>
       <w:pPr>
@@ -10426,19 +9869,19 @@
           <w:numId w:val="8"/>
         </w:numPr>
       </w:pPr>
-      <w:bookmarkStart w:id="44" w:name="_Toc288636314"/>
+      <w:bookmarkStart w:id="40" w:name="_Toc288636314"/>
       <w:proofErr w:type="spellStart"/>
       <w:r>
         <w:t>Fooman_SameOrderInvoiceNumber</w:t>
       </w:r>
-      <w:bookmarkEnd w:id="44"/>
+      <w:bookmarkEnd w:id="40"/>
       <w:proofErr w:type="spellEnd"/>
     </w:p>
     <w:p>
       <w:pPr>
         <w:jc w:val="left"/>
       </w:pPr>
-      <w:hyperlink r:id="rId38" w:history="1">
+      <w:hyperlink r:id="rId37" w:history="1">
         <w:r>
           <w:rPr>
             <w:rStyle w:val="Lienhypertexte"/>
@@ -10460,7 +9903,7 @@
           <w:numId w:val="9"/>
         </w:numPr>
       </w:pPr>
-      <w:bookmarkStart w:id="45" w:name="_Toc288636315"/>
+      <w:bookmarkStart w:id="41" w:name="_Toc288636315"/>
       <w:r>
         <w:t xml:space="preserve">EM Media </w:t>
       </w:r>
@@ -10468,14 +9911,14 @@
       <w:r>
         <w:t>Widget</w:t>
       </w:r>
-      <w:bookmarkEnd w:id="45"/>
+      <w:bookmarkEnd w:id="41"/>
       <w:proofErr w:type="spellEnd"/>
     </w:p>
     <w:p>
       <w:pPr>
         <w:jc w:val="left"/>
       </w:pPr>
-      <w:hyperlink r:id="rId39" w:history="1">
+      <w:hyperlink r:id="rId38" w:history="1">
         <w:r>
           <w:rPr>
             <w:rStyle w:val="Lienhypertexte"/>
@@ -10497,19 +9940,19 @@
           <w:numId w:val="10"/>
         </w:numPr>
       </w:pPr>
-      <w:bookmarkStart w:id="46" w:name="_Toc288636316"/>
+      <w:bookmarkStart w:id="42" w:name="_Toc288636316"/>
       <w:proofErr w:type="spellStart"/>
       <w:r>
         <w:t>EM_FlexibleWidget</w:t>
       </w:r>
-      <w:bookmarkEnd w:id="46"/>
+      <w:bookmarkEnd w:id="42"/>
       <w:proofErr w:type="spellEnd"/>
     </w:p>
     <w:p>
       <w:pPr>
         <w:jc w:val="left"/>
       </w:pPr>
-      <w:hyperlink r:id="rId40" w:history="1">
+      <w:hyperlink r:id="rId39" w:history="1">
         <w:r>
           <w:rPr>
             <w:rStyle w:val="Lienhypertexte"/>
@@ -10531,7 +9974,7 @@
           <w:numId w:val="12"/>
         </w:numPr>
       </w:pPr>
-      <w:bookmarkStart w:id="47" w:name="_Toc288636317"/>
+      <w:bookmarkStart w:id="43" w:name="_Toc288636317"/>
       <w:proofErr w:type="spellStart"/>
       <w:r>
         <w:t>Magento</w:t>
@@ -10548,13 +9991,13 @@
       <w:r>
         <w:t xml:space="preserve"> Services</w:t>
       </w:r>
-      <w:bookmarkEnd w:id="47"/>
+      <w:bookmarkEnd w:id="43"/>
     </w:p>
     <w:p>
       <w:pPr>
         <w:jc w:val="left"/>
       </w:pPr>
-      <w:hyperlink r:id="rId41" w:history="1">
+      <w:hyperlink r:id="rId40" w:history="1">
         <w:r>
           <w:rPr>
             <w:rStyle w:val="Lienhypertexte"/>
@@ -10576,7 +10019,7 @@
           <w:numId w:val="13"/>
         </w:numPr>
       </w:pPr>
-      <w:bookmarkStart w:id="48" w:name="_Toc288636318"/>
+      <w:bookmarkStart w:id="44" w:name="_Toc288636318"/>
       <w:proofErr w:type="spellStart"/>
       <w:r>
         <w:t>Fishpig's</w:t>
@@ -10597,14 +10040,14 @@
       <w:r>
         <w:t>Integration</w:t>
       </w:r>
-      <w:bookmarkEnd w:id="48"/>
+      <w:bookmarkEnd w:id="44"/>
       <w:proofErr w:type="spellEnd"/>
     </w:p>
     <w:p>
       <w:pPr>
         <w:jc w:val="left"/>
       </w:pPr>
-      <w:hyperlink r:id="rId42" w:history="1">
+      <w:hyperlink r:id="rId41" w:history="1">
         <w:r>
           <w:rPr>
             <w:rStyle w:val="Lienhypertexte"/>
@@ -10622,7 +10065,7 @@
       </w:pPr>
     </w:p>
     <w:sectPr>
-      <w:footerReference w:type="default" r:id="rId43"/>
+      <w:footerReference w:type="default" r:id="rId42"/>
       <w:footnotePr>
         <w:pos w:val="beneathText"/>
       </w:footnotePr>
@@ -10800,7 +10243,7 @@
         <w:sz w:val="16"/>
         <w:lang w:val="en-GB"/>
       </w:rPr>
-      <w:t>13</w:t>
+      <w:t>8</w:t>
     </w:r>
     <w:r>
       <w:rPr>
@@ -10997,7 +10440,7 @@
         <v:path o:extrusionok="f" gradientshapeok="t" o:connecttype="rect"/>
         <o:lock v:ext="edit" aspectratio="t"/>
       </v:shapetype>
-      <v:shape id="_x0000_i1028" type="#_x0000_t75" style="width:6.8pt;height:7.6pt" o:bullet="t">
+      <v:shape id="_x0000_i1034" type="#_x0000_t75" style="width:6.8pt;height:7.6pt" o:bullet="t">
         <v:imagedata r:id="rId1" o:title="PuceBleu"/>
       </v:shape>
     </w:pict>
@@ -12312,6 +11755,119 @@
     </w:lvl>
   </w:abstractNum>
   <w:abstractNum w:abstractNumId="13">
+    <w:nsid w:val="429758B4"/>
+    <w:multiLevelType w:val="hybridMultilevel"/>
+    <w:tmpl w:val="7234BC7A"/>
+    <w:lvl w:ilvl="0" w:tplc="040C0001">
+      <w:start w:val="1"/>
+      <w:numFmt w:val="bullet"/>
+      <w:lvlText w:val=""/>
+      <w:lvlJc w:val="left"/>
+      <w:pPr>
+        <w:ind w:left="720" w:hanging="360"/>
+      </w:pPr>
+      <w:rPr>
+        <w:rFonts w:ascii="Symbol" w:hAnsi="Symbol" w:hint="default"/>
+      </w:rPr>
+    </w:lvl>
+    <w:lvl w:ilvl="1" w:tplc="040C0003" w:tentative="1">
+      <w:start w:val="1"/>
+      <w:numFmt w:val="bullet"/>
+      <w:lvlText w:val="o"/>
+      <w:lvlJc w:val="left"/>
+      <w:pPr>
+        <w:ind w:left="1440" w:hanging="360"/>
+      </w:pPr>
+      <w:rPr>
+        <w:rFonts w:ascii="Courier New" w:hAnsi="Courier New" w:cs="Courier New" w:hint="default"/>
+      </w:rPr>
+    </w:lvl>
+    <w:lvl w:ilvl="2" w:tplc="040C0005" w:tentative="1">
+      <w:start w:val="1"/>
+      <w:numFmt w:val="bullet"/>
+      <w:lvlText w:val=""/>
+      <w:lvlJc w:val="left"/>
+      <w:pPr>
+        <w:ind w:left="2160" w:hanging="360"/>
+      </w:pPr>
+      <w:rPr>
+        <w:rFonts w:ascii="Wingdings" w:hAnsi="Wingdings" w:hint="default"/>
+      </w:rPr>
+    </w:lvl>
+    <w:lvl w:ilvl="3" w:tplc="040C0001" w:tentative="1">
+      <w:start w:val="1"/>
+      <w:numFmt w:val="bullet"/>
+      <w:lvlText w:val=""/>
+      <w:lvlJc w:val="left"/>
+      <w:pPr>
+        <w:ind w:left="2880" w:hanging="360"/>
+      </w:pPr>
+      <w:rPr>
+        <w:rFonts w:ascii="Symbol" w:hAnsi="Symbol" w:hint="default"/>
+      </w:rPr>
+    </w:lvl>
+    <w:lvl w:ilvl="4" w:tplc="040C0003" w:tentative="1">
+      <w:start w:val="1"/>
+      <w:numFmt w:val="bullet"/>
+      <w:lvlText w:val="o"/>
+      <w:lvlJc w:val="left"/>
+      <w:pPr>
+        <w:ind w:left="3600" w:hanging="360"/>
+      </w:pPr>
+      <w:rPr>
+        <w:rFonts w:ascii="Courier New" w:hAnsi="Courier New" w:cs="Courier New" w:hint="default"/>
+      </w:rPr>
+    </w:lvl>
+    <w:lvl w:ilvl="5" w:tplc="040C0005" w:tentative="1">
+      <w:start w:val="1"/>
+      <w:numFmt w:val="bullet"/>
+      <w:lvlText w:val=""/>
+      <w:lvlJc w:val="left"/>
+      <w:pPr>
+        <w:ind w:left="4320" w:hanging="360"/>
+      </w:pPr>
+      <w:rPr>
+        <w:rFonts w:ascii="Wingdings" w:hAnsi="Wingdings" w:hint="default"/>
+      </w:rPr>
+    </w:lvl>
+    <w:lvl w:ilvl="6" w:tplc="040C0001" w:tentative="1">
+      <w:start w:val="1"/>
+      <w:numFmt w:val="bullet"/>
+      <w:lvlText w:val=""/>
+      <w:lvlJc w:val="left"/>
+      <w:pPr>
+        <w:ind w:left="5040" w:hanging="360"/>
+      </w:pPr>
+      <w:rPr>
+        <w:rFonts w:ascii="Symbol" w:hAnsi="Symbol" w:hint="default"/>
+      </w:rPr>
+    </w:lvl>
+    <w:lvl w:ilvl="7" w:tplc="040C0003" w:tentative="1">
+      <w:start w:val="1"/>
+      <w:numFmt w:val="bullet"/>
+      <w:lvlText w:val="o"/>
+      <w:lvlJc w:val="left"/>
+      <w:pPr>
+        <w:ind w:left="5760" w:hanging="360"/>
+      </w:pPr>
+      <w:rPr>
+        <w:rFonts w:ascii="Courier New" w:hAnsi="Courier New" w:cs="Courier New" w:hint="default"/>
+      </w:rPr>
+    </w:lvl>
+    <w:lvl w:ilvl="8" w:tplc="040C0005" w:tentative="1">
+      <w:start w:val="1"/>
+      <w:numFmt w:val="bullet"/>
+      <w:lvlText w:val=""/>
+      <w:lvlJc w:val="left"/>
+      <w:pPr>
+        <w:ind w:left="6480" w:hanging="360"/>
+      </w:pPr>
+      <w:rPr>
+        <w:rFonts w:ascii="Wingdings" w:hAnsi="Wingdings" w:hint="default"/>
+      </w:rPr>
+    </w:lvl>
+  </w:abstractNum>
+  <w:abstractNum w:abstractNumId="14">
     <w:nsid w:val="495D4583"/>
     <w:multiLevelType w:val="multilevel"/>
     <w:tmpl w:val="D548E052"/>
@@ -12460,7 +12016,7 @@
       </w:rPr>
     </w:lvl>
   </w:abstractNum>
-  <w:abstractNum w:abstractNumId="14">
+  <w:abstractNum w:abstractNumId="15">
     <w:nsid w:val="4D30689D"/>
     <w:multiLevelType w:val="hybridMultilevel"/>
     <w:tmpl w:val="5F7E00D2"/>
@@ -12573,7 +12129,7 @@
       </w:rPr>
     </w:lvl>
   </w:abstractNum>
-  <w:abstractNum w:abstractNumId="15">
+  <w:abstractNum w:abstractNumId="16">
     <w:nsid w:val="610244FD"/>
     <w:multiLevelType w:val="hybridMultilevel"/>
     <w:tmpl w:val="7C728D6C"/>
@@ -12687,7 +12243,7 @@
       </w:rPr>
     </w:lvl>
   </w:abstractNum>
-  <w:abstractNum w:abstractNumId="16">
+  <w:abstractNum w:abstractNumId="17">
     <w:nsid w:val="660E0031"/>
     <w:multiLevelType w:val="multilevel"/>
     <w:tmpl w:val="10B8AADC"/>
@@ -12836,7 +12392,7 @@
       </w:rPr>
     </w:lvl>
   </w:abstractNum>
-  <w:abstractNum w:abstractNumId="17">
+  <w:abstractNum w:abstractNumId="18">
     <w:nsid w:val="680E3627"/>
     <w:multiLevelType w:val="multilevel"/>
     <w:tmpl w:val="5E043BC2"/>
@@ -12985,7 +12541,7 @@
       </w:rPr>
     </w:lvl>
   </w:abstractNum>
-  <w:abstractNum w:abstractNumId="18">
+  <w:abstractNum w:abstractNumId="19">
     <w:nsid w:val="70134875"/>
     <w:multiLevelType w:val="hybridMultilevel"/>
     <w:tmpl w:val="8F6E1AEC"/>
@@ -13102,7 +12658,7 @@
       </w:rPr>
     </w:lvl>
   </w:abstractNum>
-  <w:abstractNum w:abstractNumId="19">
+  <w:abstractNum w:abstractNumId="20">
     <w:nsid w:val="7C226EEA"/>
     <w:multiLevelType w:val="multilevel"/>
     <w:tmpl w:val="A2C84844"/>
@@ -13251,7 +12807,7 @@
       </w:rPr>
     </w:lvl>
   </w:abstractNum>
-  <w:abstractNum w:abstractNumId="20">
+  <w:abstractNum w:abstractNumId="21">
     <w:nsid w:val="7E8D4306"/>
     <w:multiLevelType w:val="hybridMultilevel"/>
     <w:tmpl w:val="EEBC3DBA"/>
@@ -13372,16 +12928,16 @@
     <w:abstractNumId w:val="1"/>
   </w:num>
   <w:num w:numId="2">
-    <w:abstractNumId w:val="20"/>
+    <w:abstractNumId w:val="21"/>
   </w:num>
   <w:num w:numId="3">
-    <w:abstractNumId w:val="18"/>
+    <w:abstractNumId w:val="19"/>
   </w:num>
   <w:num w:numId="4">
     <w:abstractNumId w:val="11"/>
   </w:num>
   <w:num w:numId="5">
-    <w:abstractNumId w:val="15"/>
+    <w:abstractNumId w:val="16"/>
   </w:num>
   <w:num w:numId="6">
     <w:abstractNumId w:val="0"/>
@@ -13573,19 +13129,19 @@
     <w:abstractNumId w:val="6"/>
   </w:num>
   <w:num w:numId="15">
-    <w:abstractNumId w:val="17"/>
+    <w:abstractNumId w:val="18"/>
   </w:num>
   <w:num w:numId="16">
-    <w:abstractNumId w:val="19"/>
+    <w:abstractNumId w:val="20"/>
   </w:num>
   <w:num w:numId="17">
-    <w:abstractNumId w:val="16"/>
+    <w:abstractNumId w:val="17"/>
   </w:num>
   <w:num w:numId="18">
     <w:abstractNumId w:val="8"/>
   </w:num>
   <w:num w:numId="19">
-    <w:abstractNumId w:val="13"/>
+    <w:abstractNumId w:val="14"/>
   </w:num>
   <w:num w:numId="20">
     <w:abstractNumId w:val="1"/>
@@ -13837,7 +13393,7 @@
     </w:lvlOverride>
   </w:num>
   <w:num w:numId="31">
-    <w:abstractNumId w:val="14"/>
+    <w:abstractNumId w:val="15"/>
   </w:num>
   <w:num w:numId="32">
     <w:abstractNumId w:val="1"/>
@@ -13871,6 +13427,9 @@
   </w:num>
   <w:num w:numId="33">
     <w:abstractNumId w:val="5"/>
+  </w:num>
+  <w:num w:numId="34">
+    <w:abstractNumId w:val="13"/>
   </w:num>
   <w:numIdMacAtCleanup w:val="21"/>
 </w:numbering>
@@ -18709,7 +18268,7 @@
 </file>
 
 <file path=customXml/itemProps1.xml><?xml version="1.0" encoding="utf-8"?>
-<ds:datastoreItem xmlns:ds="http://schemas.openxmlformats.org/officeDocument/2006/customXml" ds:itemID="{CC076374-AE4D-4709-B8ED-BF52192E72AD}">
+<ds:datastoreItem xmlns:ds="http://schemas.openxmlformats.org/officeDocument/2006/customXml" ds:itemID="{18819E38-93EF-4628-852B-76B9420BBC26}">
   <ds:schemaRefs>
     <ds:schemaRef ds:uri="http://schemas.openxmlformats.org/officeDocument/2006/bibliography"/>
   </ds:schemaRefs>

</xml_diff>